<commit_message>
Saving updated version of images to paper directory, updated tables
</commit_message>
<xml_diff>
--- a/paper/Supplemental Table S1.docx
+++ b/paper/Supplemental Table S1.docx
@@ -19,18 +19,7 @@
           <w:sz w:val="28"/>
           <w:szCs w:val="28"/>
         </w:rPr>
-        <w:t>SUPPLEME</w:t>
-      </w:r>
-      <w:bookmarkStart w:id="0" w:name="_GoBack"/>
-      <w:bookmarkEnd w:id="0"/>
-      <w:r>
-        <w:rPr>
-          <w:rFonts w:ascii="Arial" w:hAnsi="Arial" w:cs="Arial"/>
-          <w:color w:val="auto"/>
-          <w:sz w:val="28"/>
-          <w:szCs w:val="28"/>
-        </w:rPr>
-        <w:t>NT TABLE S</w:t>
+        <w:t>SUPPLEMENT TABLE S</w:t>
       </w:r>
       <w:r>
         <w:rPr>
@@ -516,15 +505,34 @@
                 <w:szCs w:val="20"/>
               </w:rPr>
             </w:pPr>
-            <w:r>
-              <w:rPr>
-                <w:rFonts w:ascii="Times" w:hAnsi="Times" w:cs="Calibri"/>
-                <w:color w:val="000000"/>
-                <w:sz w:val="20"/>
-                <w:szCs w:val="20"/>
-              </w:rPr>
-              <w:t>10</w:t>
-            </w:r>
+            <w:ins w:id="0" w:author="Russell, Seth" w:date="2018-12-07T08:46:00Z">
+              <w:r>
+                <w:rPr>
+                  <w:rFonts w:ascii="Times" w:hAnsi="Times" w:cs="Calibri"/>
+                  <w:color w:val="000000"/>
+                  <w:sz w:val="20"/>
+                  <w:szCs w:val="20"/>
+                  <w:rPrChange w:id="1" w:author="Russell, Seth" w:date="2018-12-07T08:47:00Z">
+                    <w:rPr>
+                      <w:rFonts w:ascii="Calibri" w:hAnsi="Calibri" w:cs="Calibri"/>
+                      <w:color w:val="000000"/>
+                    </w:rPr>
+                  </w:rPrChange>
+                </w:rPr>
+                <w:t>10</w:t>
+              </w:r>
+            </w:ins>
+            <w:del w:id="2" w:author="Russell, Seth" w:date="2018-12-07T08:46:00Z">
+              <w:r>
+                <w:rPr>
+                  <w:rFonts w:ascii="Times" w:hAnsi="Times" w:cs="Calibri"/>
+                  <w:color w:val="000000"/>
+                  <w:sz w:val="20"/>
+                  <w:szCs w:val="20"/>
+                </w:rPr>
+                <w:delText>10</w:delText>
+              </w:r>
+            </w:del>
           </w:p>
         </w:tc>
         <w:tc>
@@ -545,15 +553,34 @@
                 <w:szCs w:val="20"/>
               </w:rPr>
             </w:pPr>
-            <w:r>
-              <w:rPr>
-                <w:rFonts w:ascii="Times" w:hAnsi="Times" w:cs="Calibri"/>
-                <w:color w:val="000000"/>
-                <w:sz w:val="20"/>
-                <w:szCs w:val="20"/>
-              </w:rPr>
-              <w:t>25</w:t>
-            </w:r>
+            <w:ins w:id="3" w:author="Russell, Seth" w:date="2018-12-07T08:46:00Z">
+              <w:r>
+                <w:rPr>
+                  <w:rFonts w:ascii="Times" w:hAnsi="Times" w:cs="Calibri"/>
+                  <w:color w:val="000000"/>
+                  <w:sz w:val="20"/>
+                  <w:szCs w:val="20"/>
+                  <w:rPrChange w:id="4" w:author="Russell, Seth" w:date="2018-12-07T08:47:00Z">
+                    <w:rPr>
+                      <w:rFonts w:ascii="Calibri" w:hAnsi="Calibri" w:cs="Calibri"/>
+                      <w:color w:val="000000"/>
+                    </w:rPr>
+                  </w:rPrChange>
+                </w:rPr>
+                <w:t>24</w:t>
+              </w:r>
+            </w:ins>
+            <w:del w:id="5" w:author="Russell, Seth" w:date="2018-12-07T08:46:00Z">
+              <w:r>
+                <w:rPr>
+                  <w:rFonts w:ascii="Times" w:hAnsi="Times" w:cs="Calibri"/>
+                  <w:color w:val="000000"/>
+                  <w:sz w:val="20"/>
+                  <w:szCs w:val="20"/>
+                </w:rPr>
+                <w:delText>25</w:delText>
+              </w:r>
+            </w:del>
           </w:p>
         </w:tc>
         <w:tc>
@@ -574,15 +601,34 @@
                 <w:szCs w:val="20"/>
               </w:rPr>
             </w:pPr>
-            <w:r>
-              <w:rPr>
-                <w:rFonts w:ascii="Times" w:hAnsi="Times" w:cs="Calibri"/>
-                <w:color w:val="000000"/>
-                <w:sz w:val="20"/>
-                <w:szCs w:val="20"/>
-              </w:rPr>
-              <w:t>32</w:t>
-            </w:r>
+            <w:ins w:id="6" w:author="Russell, Seth" w:date="2018-12-07T08:46:00Z">
+              <w:r>
+                <w:rPr>
+                  <w:rFonts w:ascii="Times" w:hAnsi="Times" w:cs="Calibri"/>
+                  <w:color w:val="000000"/>
+                  <w:sz w:val="20"/>
+                  <w:szCs w:val="20"/>
+                  <w:rPrChange w:id="7" w:author="Russell, Seth" w:date="2018-12-07T08:47:00Z">
+                    <w:rPr>
+                      <w:rFonts w:ascii="Calibri" w:hAnsi="Calibri" w:cs="Calibri"/>
+                      <w:color w:val="000000"/>
+                    </w:rPr>
+                  </w:rPrChange>
+                </w:rPr>
+                <w:t>32</w:t>
+              </w:r>
+            </w:ins>
+            <w:del w:id="8" w:author="Russell, Seth" w:date="2018-12-07T08:46:00Z">
+              <w:r>
+                <w:rPr>
+                  <w:rFonts w:ascii="Times" w:hAnsi="Times" w:cs="Calibri"/>
+                  <w:color w:val="000000"/>
+                  <w:sz w:val="20"/>
+                  <w:szCs w:val="20"/>
+                </w:rPr>
+                <w:delText>32</w:delText>
+              </w:r>
+            </w:del>
           </w:p>
         </w:tc>
         <w:tc>
@@ -603,15 +649,34 @@
                 <w:szCs w:val="20"/>
               </w:rPr>
             </w:pPr>
-            <w:r>
-              <w:rPr>
-                <w:rFonts w:ascii="Times" w:hAnsi="Times" w:cs="Calibri"/>
-                <w:color w:val="000000"/>
-                <w:sz w:val="20"/>
-                <w:szCs w:val="20"/>
-              </w:rPr>
-              <w:t>65</w:t>
-            </w:r>
+            <w:ins w:id="9" w:author="Russell, Seth" w:date="2018-12-07T08:46:00Z">
+              <w:r>
+                <w:rPr>
+                  <w:rFonts w:ascii="Times" w:hAnsi="Times" w:cs="Calibri"/>
+                  <w:color w:val="000000"/>
+                  <w:sz w:val="20"/>
+                  <w:szCs w:val="20"/>
+                  <w:rPrChange w:id="10" w:author="Russell, Seth" w:date="2018-12-07T08:47:00Z">
+                    <w:rPr>
+                      <w:rFonts w:ascii="Calibri" w:hAnsi="Calibri" w:cs="Calibri"/>
+                      <w:color w:val="000000"/>
+                    </w:rPr>
+                  </w:rPrChange>
+                </w:rPr>
+                <w:t>65</w:t>
+              </w:r>
+            </w:ins>
+            <w:del w:id="11" w:author="Russell, Seth" w:date="2018-12-07T08:46:00Z">
+              <w:r>
+                <w:rPr>
+                  <w:rFonts w:ascii="Times" w:hAnsi="Times" w:cs="Calibri"/>
+                  <w:color w:val="000000"/>
+                  <w:sz w:val="20"/>
+                  <w:szCs w:val="20"/>
+                </w:rPr>
+                <w:delText>65</w:delText>
+              </w:r>
+            </w:del>
           </w:p>
         </w:tc>
         <w:tc>
@@ -632,15 +697,34 @@
                 <w:szCs w:val="20"/>
               </w:rPr>
             </w:pPr>
-            <w:r>
-              <w:rPr>
-                <w:rFonts w:ascii="Times" w:hAnsi="Times" w:cs="Calibri"/>
-                <w:color w:val="000000"/>
-                <w:sz w:val="20"/>
-                <w:szCs w:val="20"/>
-              </w:rPr>
-              <w:t>467</w:t>
-            </w:r>
+            <w:ins w:id="12" w:author="Russell, Seth" w:date="2018-12-07T08:46:00Z">
+              <w:r>
+                <w:rPr>
+                  <w:rFonts w:ascii="Times" w:hAnsi="Times" w:cs="Calibri"/>
+                  <w:color w:val="000000"/>
+                  <w:sz w:val="20"/>
+                  <w:szCs w:val="20"/>
+                  <w:rPrChange w:id="13" w:author="Russell, Seth" w:date="2018-12-07T08:47:00Z">
+                    <w:rPr>
+                      <w:rFonts w:ascii="Calibri" w:hAnsi="Calibri" w:cs="Calibri"/>
+                      <w:color w:val="000000"/>
+                    </w:rPr>
+                  </w:rPrChange>
+                </w:rPr>
+                <w:t>457</w:t>
+              </w:r>
+            </w:ins>
+            <w:del w:id="14" w:author="Russell, Seth" w:date="2018-12-07T08:46:00Z">
+              <w:r>
+                <w:rPr>
+                  <w:rFonts w:ascii="Times" w:hAnsi="Times" w:cs="Calibri"/>
+                  <w:color w:val="000000"/>
+                  <w:sz w:val="20"/>
+                  <w:szCs w:val="20"/>
+                </w:rPr>
+                <w:delText>467</w:delText>
+              </w:r>
+            </w:del>
           </w:p>
         </w:tc>
         <w:tc>
@@ -661,15 +745,34 @@
                 <w:szCs w:val="20"/>
               </w:rPr>
             </w:pPr>
-            <w:r>
-              <w:rPr>
-                <w:rFonts w:ascii="Times" w:hAnsi="Times" w:cs="Calibri"/>
-                <w:color w:val="000000"/>
-                <w:sz w:val="20"/>
-                <w:szCs w:val="20"/>
-              </w:rPr>
-              <w:t>573</w:t>
-            </w:r>
+            <w:ins w:id="15" w:author="Russell, Seth" w:date="2018-12-07T08:46:00Z">
+              <w:r>
+                <w:rPr>
+                  <w:rFonts w:ascii="Times" w:hAnsi="Times" w:cs="Calibri"/>
+                  <w:color w:val="000000"/>
+                  <w:sz w:val="20"/>
+                  <w:szCs w:val="20"/>
+                  <w:rPrChange w:id="16" w:author="Russell, Seth" w:date="2018-12-07T08:47:00Z">
+                    <w:rPr>
+                      <w:rFonts w:ascii="Calibri" w:hAnsi="Calibri" w:cs="Calibri"/>
+                      <w:color w:val="000000"/>
+                    </w:rPr>
+                  </w:rPrChange>
+                </w:rPr>
+                <w:t>564</w:t>
+              </w:r>
+            </w:ins>
+            <w:del w:id="17" w:author="Russell, Seth" w:date="2018-12-07T08:46:00Z">
+              <w:r>
+                <w:rPr>
+                  <w:rFonts w:ascii="Times" w:hAnsi="Times" w:cs="Calibri"/>
+                  <w:color w:val="000000"/>
+                  <w:sz w:val="20"/>
+                  <w:szCs w:val="20"/>
+                </w:rPr>
+                <w:delText>573</w:delText>
+              </w:r>
+            </w:del>
           </w:p>
         </w:tc>
         <w:tc>
@@ -690,15 +793,34 @@
                 <w:szCs w:val="20"/>
               </w:rPr>
             </w:pPr>
-            <w:r>
-              <w:rPr>
-                <w:rFonts w:ascii="Times" w:hAnsi="Times" w:cs="Calibri"/>
-                <w:color w:val="000000"/>
-                <w:sz w:val="20"/>
-                <w:szCs w:val="20"/>
-              </w:rPr>
-              <w:t>768</w:t>
-            </w:r>
+            <w:ins w:id="18" w:author="Russell, Seth" w:date="2018-12-07T08:46:00Z">
+              <w:r>
+                <w:rPr>
+                  <w:rFonts w:ascii="Times" w:hAnsi="Times" w:cs="Calibri"/>
+                  <w:color w:val="000000"/>
+                  <w:sz w:val="20"/>
+                  <w:szCs w:val="20"/>
+                  <w:rPrChange w:id="19" w:author="Russell, Seth" w:date="2018-12-07T08:47:00Z">
+                    <w:rPr>
+                      <w:rFonts w:ascii="Calibri" w:hAnsi="Calibri" w:cs="Calibri"/>
+                      <w:color w:val="000000"/>
+                    </w:rPr>
+                  </w:rPrChange>
+                </w:rPr>
+                <w:t>755</w:t>
+              </w:r>
+            </w:ins>
+            <w:del w:id="20" w:author="Russell, Seth" w:date="2018-12-07T08:46:00Z">
+              <w:r>
+                <w:rPr>
+                  <w:rFonts w:ascii="Times" w:hAnsi="Times" w:cs="Calibri"/>
+                  <w:color w:val="000000"/>
+                  <w:sz w:val="20"/>
+                  <w:szCs w:val="20"/>
+                </w:rPr>
+                <w:delText>768</w:delText>
+              </w:r>
+            </w:del>
           </w:p>
         </w:tc>
         <w:tc>
@@ -719,15 +841,34 @@
                 <w:szCs w:val="20"/>
               </w:rPr>
             </w:pPr>
-            <w:r>
-              <w:rPr>
-                <w:rFonts w:ascii="Times" w:hAnsi="Times" w:cs="Calibri"/>
-                <w:color w:val="000000"/>
-                <w:sz w:val="20"/>
-                <w:szCs w:val="20"/>
-              </w:rPr>
-              <w:t>1165</w:t>
-            </w:r>
+            <w:ins w:id="21" w:author="Russell, Seth" w:date="2018-12-07T08:46:00Z">
+              <w:r>
+                <w:rPr>
+                  <w:rFonts w:ascii="Times" w:hAnsi="Times" w:cs="Calibri"/>
+                  <w:color w:val="000000"/>
+                  <w:sz w:val="20"/>
+                  <w:szCs w:val="20"/>
+                  <w:rPrChange w:id="22" w:author="Russell, Seth" w:date="2018-12-07T08:47:00Z">
+                    <w:rPr>
+                      <w:rFonts w:ascii="Calibri" w:hAnsi="Calibri" w:cs="Calibri"/>
+                      <w:color w:val="000000"/>
+                    </w:rPr>
+                  </w:rPrChange>
+                </w:rPr>
+                <w:t>1127</w:t>
+              </w:r>
+            </w:ins>
+            <w:del w:id="23" w:author="Russell, Seth" w:date="2018-12-07T08:46:00Z">
+              <w:r>
+                <w:rPr>
+                  <w:rFonts w:ascii="Times" w:hAnsi="Times" w:cs="Calibri"/>
+                  <w:color w:val="000000"/>
+                  <w:sz w:val="20"/>
+                  <w:szCs w:val="20"/>
+                </w:rPr>
+                <w:delText>1165</w:delText>
+              </w:r>
+            </w:del>
           </w:p>
         </w:tc>
         <w:tc>
@@ -748,15 +889,34 @@
                 <w:szCs w:val="20"/>
               </w:rPr>
             </w:pPr>
-            <w:r>
-              <w:rPr>
-                <w:rFonts w:ascii="Times" w:hAnsi="Times" w:cs="Calibri"/>
-                <w:color w:val="000000"/>
-                <w:sz w:val="20"/>
-                <w:szCs w:val="20"/>
-              </w:rPr>
-              <w:t>1783</w:t>
-            </w:r>
+            <w:ins w:id="24" w:author="Russell, Seth" w:date="2018-12-07T08:46:00Z">
+              <w:r>
+                <w:rPr>
+                  <w:rFonts w:ascii="Times" w:hAnsi="Times" w:cs="Calibri"/>
+                  <w:color w:val="000000"/>
+                  <w:sz w:val="20"/>
+                  <w:szCs w:val="20"/>
+                  <w:rPrChange w:id="25" w:author="Russell, Seth" w:date="2018-12-07T08:47:00Z">
+                    <w:rPr>
+                      <w:rFonts w:ascii="Calibri" w:hAnsi="Calibri" w:cs="Calibri"/>
+                      <w:color w:val="000000"/>
+                    </w:rPr>
+                  </w:rPrChange>
+                </w:rPr>
+                <w:t>1726</w:t>
+              </w:r>
+            </w:ins>
+            <w:del w:id="26" w:author="Russell, Seth" w:date="2018-12-07T08:46:00Z">
+              <w:r>
+                <w:rPr>
+                  <w:rFonts w:ascii="Times" w:hAnsi="Times" w:cs="Calibri"/>
+                  <w:color w:val="000000"/>
+                  <w:sz w:val="20"/>
+                  <w:szCs w:val="20"/>
+                </w:rPr>
+                <w:delText>1783</w:delText>
+              </w:r>
+            </w:del>
           </w:p>
         </w:tc>
         <w:tc>
@@ -777,15 +937,34 @@
                 <w:szCs w:val="20"/>
               </w:rPr>
             </w:pPr>
-            <w:r>
-              <w:rPr>
-                <w:rFonts w:ascii="Times" w:hAnsi="Times" w:cs="Calibri"/>
-                <w:color w:val="000000"/>
-                <w:sz w:val="20"/>
-                <w:szCs w:val="20"/>
-              </w:rPr>
-              <w:t>2725</w:t>
-            </w:r>
+            <w:ins w:id="27" w:author="Russell, Seth" w:date="2018-12-07T08:46:00Z">
+              <w:r>
+                <w:rPr>
+                  <w:rFonts w:ascii="Times" w:hAnsi="Times" w:cs="Calibri"/>
+                  <w:color w:val="000000"/>
+                  <w:sz w:val="20"/>
+                  <w:szCs w:val="20"/>
+                  <w:rPrChange w:id="28" w:author="Russell, Seth" w:date="2018-12-07T08:47:00Z">
+                    <w:rPr>
+                      <w:rFonts w:ascii="Calibri" w:hAnsi="Calibri" w:cs="Calibri"/>
+                      <w:color w:val="000000"/>
+                    </w:rPr>
+                  </w:rPrChange>
+                </w:rPr>
+                <w:t>2517</w:t>
+              </w:r>
+            </w:ins>
+            <w:del w:id="29" w:author="Russell, Seth" w:date="2018-12-07T08:46:00Z">
+              <w:r>
+                <w:rPr>
+                  <w:rFonts w:ascii="Times" w:hAnsi="Times" w:cs="Calibri"/>
+                  <w:color w:val="000000"/>
+                  <w:sz w:val="20"/>
+                  <w:szCs w:val="20"/>
+                </w:rPr>
+                <w:delText>2725</w:delText>
+              </w:r>
+            </w:del>
           </w:p>
         </w:tc>
         <w:tc>
@@ -806,15 +985,34 @@
                 <w:szCs w:val="20"/>
               </w:rPr>
             </w:pPr>
-            <w:r>
-              <w:rPr>
-                <w:rFonts w:ascii="Times" w:hAnsi="Times" w:cs="Calibri"/>
-                <w:color w:val="000000"/>
-                <w:sz w:val="20"/>
-                <w:szCs w:val="20"/>
-              </w:rPr>
-              <w:t>5475</w:t>
-            </w:r>
+            <w:ins w:id="30" w:author="Russell, Seth" w:date="2018-12-07T08:46:00Z">
+              <w:r>
+                <w:rPr>
+                  <w:rFonts w:ascii="Times" w:hAnsi="Times" w:cs="Calibri"/>
+                  <w:color w:val="000000"/>
+                  <w:sz w:val="20"/>
+                  <w:szCs w:val="20"/>
+                  <w:rPrChange w:id="31" w:author="Russell, Seth" w:date="2018-12-07T08:47:00Z">
+                    <w:rPr>
+                      <w:rFonts w:ascii="Calibri" w:hAnsi="Calibri" w:cs="Calibri"/>
+                      <w:color w:val="000000"/>
+                    </w:rPr>
+                  </w:rPrChange>
+                </w:rPr>
+                <w:t>6226</w:t>
+              </w:r>
+            </w:ins>
+            <w:del w:id="32" w:author="Russell, Seth" w:date="2018-12-07T08:46:00Z">
+              <w:r>
+                <w:rPr>
+                  <w:rFonts w:ascii="Times" w:hAnsi="Times" w:cs="Calibri"/>
+                  <w:color w:val="000000"/>
+                  <w:sz w:val="20"/>
+                  <w:szCs w:val="20"/>
+                </w:rPr>
+                <w:delText>5475</w:delText>
+              </w:r>
+            </w:del>
           </w:p>
         </w:tc>
         <w:tc>
@@ -833,15 +1031,34 @@
                 <w:szCs w:val="20"/>
               </w:rPr>
             </w:pPr>
-            <w:r>
-              <w:rPr>
-                <w:rFonts w:ascii="Times" w:hAnsi="Times" w:cs="Calibri"/>
-                <w:color w:val="000000"/>
-                <w:sz w:val="20"/>
-                <w:szCs w:val="20"/>
-              </w:rPr>
-              <w:t>13094</w:t>
-            </w:r>
+            <w:ins w:id="33" w:author="Russell, Seth" w:date="2018-12-07T08:46:00Z">
+              <w:r>
+                <w:rPr>
+                  <w:rFonts w:ascii="Times" w:hAnsi="Times" w:cs="Calibri"/>
+                  <w:color w:val="000000"/>
+                  <w:sz w:val="20"/>
+                  <w:szCs w:val="20"/>
+                  <w:rPrChange w:id="34" w:author="Russell, Seth" w:date="2018-12-07T08:47:00Z">
+                    <w:rPr>
+                      <w:rFonts w:ascii="Calibri" w:hAnsi="Calibri" w:cs="Calibri"/>
+                      <w:color w:val="000000"/>
+                    </w:rPr>
+                  </w:rPrChange>
+                </w:rPr>
+                <w:t>13509</w:t>
+              </w:r>
+            </w:ins>
+            <w:del w:id="35" w:author="Russell, Seth" w:date="2018-12-07T08:46:00Z">
+              <w:r>
+                <w:rPr>
+                  <w:rFonts w:ascii="Times" w:hAnsi="Times" w:cs="Calibri"/>
+                  <w:color w:val="000000"/>
+                  <w:sz w:val="20"/>
+                  <w:szCs w:val="20"/>
+                </w:rPr>
+                <w:delText>13094</w:delText>
+              </w:r>
+            </w:del>
           </w:p>
         </w:tc>
       </w:tr>
@@ -905,15 +1122,34 @@
                 <w:szCs w:val="20"/>
               </w:rPr>
             </w:pPr>
-            <w:r>
-              <w:rPr>
-                <w:rFonts w:ascii="Times" w:hAnsi="Times" w:cs="Calibri"/>
-                <w:color w:val="000000"/>
-                <w:sz w:val="20"/>
-                <w:szCs w:val="20"/>
-              </w:rPr>
-              <w:t>2</w:t>
-            </w:r>
+            <w:ins w:id="36" w:author="Russell, Seth" w:date="2018-12-07T08:46:00Z">
+              <w:r>
+                <w:rPr>
+                  <w:rFonts w:ascii="Times" w:hAnsi="Times" w:cs="Calibri"/>
+                  <w:color w:val="000000"/>
+                  <w:sz w:val="20"/>
+                  <w:szCs w:val="20"/>
+                  <w:rPrChange w:id="37" w:author="Russell, Seth" w:date="2018-12-07T08:47:00Z">
+                    <w:rPr>
+                      <w:rFonts w:ascii="Calibri" w:hAnsi="Calibri" w:cs="Calibri"/>
+                      <w:color w:val="000000"/>
+                    </w:rPr>
+                  </w:rPrChange>
+                </w:rPr>
+                <w:t>2</w:t>
+              </w:r>
+            </w:ins>
+            <w:del w:id="38" w:author="Russell, Seth" w:date="2018-12-07T08:46:00Z">
+              <w:r>
+                <w:rPr>
+                  <w:rFonts w:ascii="Times" w:hAnsi="Times" w:cs="Calibri"/>
+                  <w:color w:val="000000"/>
+                  <w:sz w:val="20"/>
+                  <w:szCs w:val="20"/>
+                </w:rPr>
+                <w:delText>2</w:delText>
+              </w:r>
+            </w:del>
           </w:p>
         </w:tc>
         <w:tc>
@@ -934,15 +1170,34 @@
                 <w:szCs w:val="20"/>
               </w:rPr>
             </w:pPr>
-            <w:r>
-              <w:rPr>
-                <w:rFonts w:ascii="Times" w:hAnsi="Times" w:cs="Calibri"/>
-                <w:color w:val="000000"/>
-                <w:sz w:val="20"/>
-                <w:szCs w:val="20"/>
-              </w:rPr>
-              <w:t>5</w:t>
-            </w:r>
+            <w:ins w:id="39" w:author="Russell, Seth" w:date="2018-12-07T08:46:00Z">
+              <w:r>
+                <w:rPr>
+                  <w:rFonts w:ascii="Times" w:hAnsi="Times" w:cs="Calibri"/>
+                  <w:color w:val="000000"/>
+                  <w:sz w:val="20"/>
+                  <w:szCs w:val="20"/>
+                  <w:rPrChange w:id="40" w:author="Russell, Seth" w:date="2018-12-07T08:47:00Z">
+                    <w:rPr>
+                      <w:rFonts w:ascii="Calibri" w:hAnsi="Calibri" w:cs="Calibri"/>
+                      <w:color w:val="000000"/>
+                    </w:rPr>
+                  </w:rPrChange>
+                </w:rPr>
+                <w:t>5</w:t>
+              </w:r>
+            </w:ins>
+            <w:del w:id="41" w:author="Russell, Seth" w:date="2018-12-07T08:46:00Z">
+              <w:r>
+                <w:rPr>
+                  <w:rFonts w:ascii="Times" w:hAnsi="Times" w:cs="Calibri"/>
+                  <w:color w:val="000000"/>
+                  <w:sz w:val="20"/>
+                  <w:szCs w:val="20"/>
+                </w:rPr>
+                <w:delText>5</w:delText>
+              </w:r>
+            </w:del>
           </w:p>
         </w:tc>
         <w:tc>
@@ -963,15 +1218,34 @@
                 <w:szCs w:val="20"/>
               </w:rPr>
             </w:pPr>
-            <w:r>
-              <w:rPr>
-                <w:rFonts w:ascii="Times" w:hAnsi="Times" w:cs="Calibri"/>
-                <w:color w:val="000000"/>
-                <w:sz w:val="20"/>
-                <w:szCs w:val="20"/>
-              </w:rPr>
-              <w:t>4</w:t>
-            </w:r>
+            <w:ins w:id="42" w:author="Russell, Seth" w:date="2018-12-07T08:46:00Z">
+              <w:r>
+                <w:rPr>
+                  <w:rFonts w:ascii="Times" w:hAnsi="Times" w:cs="Calibri"/>
+                  <w:color w:val="000000"/>
+                  <w:sz w:val="20"/>
+                  <w:szCs w:val="20"/>
+                  <w:rPrChange w:id="43" w:author="Russell, Seth" w:date="2018-12-07T08:47:00Z">
+                    <w:rPr>
+                      <w:rFonts w:ascii="Calibri" w:hAnsi="Calibri" w:cs="Calibri"/>
+                      <w:color w:val="000000"/>
+                    </w:rPr>
+                  </w:rPrChange>
+                </w:rPr>
+                <w:t>4</w:t>
+              </w:r>
+            </w:ins>
+            <w:del w:id="44" w:author="Russell, Seth" w:date="2018-12-07T08:46:00Z">
+              <w:r>
+                <w:rPr>
+                  <w:rFonts w:ascii="Times" w:hAnsi="Times" w:cs="Calibri"/>
+                  <w:color w:val="000000"/>
+                  <w:sz w:val="20"/>
+                  <w:szCs w:val="20"/>
+                </w:rPr>
+                <w:delText>4</w:delText>
+              </w:r>
+            </w:del>
           </w:p>
         </w:tc>
         <w:tc>
@@ -992,15 +1266,34 @@
                 <w:szCs w:val="20"/>
               </w:rPr>
             </w:pPr>
-            <w:r>
-              <w:rPr>
-                <w:rFonts w:ascii="Times" w:hAnsi="Times" w:cs="Calibri"/>
-                <w:color w:val="000000"/>
-                <w:sz w:val="20"/>
-                <w:szCs w:val="20"/>
-              </w:rPr>
-              <w:t>10</w:t>
-            </w:r>
+            <w:ins w:id="45" w:author="Russell, Seth" w:date="2018-12-07T08:46:00Z">
+              <w:r>
+                <w:rPr>
+                  <w:rFonts w:ascii="Times" w:hAnsi="Times" w:cs="Calibri"/>
+                  <w:color w:val="000000"/>
+                  <w:sz w:val="20"/>
+                  <w:szCs w:val="20"/>
+                  <w:rPrChange w:id="46" w:author="Russell, Seth" w:date="2018-12-07T08:47:00Z">
+                    <w:rPr>
+                      <w:rFonts w:ascii="Calibri" w:hAnsi="Calibri" w:cs="Calibri"/>
+                      <w:color w:val="000000"/>
+                    </w:rPr>
+                  </w:rPrChange>
+                </w:rPr>
+                <w:t>10</w:t>
+              </w:r>
+            </w:ins>
+            <w:del w:id="47" w:author="Russell, Seth" w:date="2018-12-07T08:46:00Z">
+              <w:r>
+                <w:rPr>
+                  <w:rFonts w:ascii="Times" w:hAnsi="Times" w:cs="Calibri"/>
+                  <w:color w:val="000000"/>
+                  <w:sz w:val="20"/>
+                  <w:szCs w:val="20"/>
+                </w:rPr>
+                <w:delText>10</w:delText>
+              </w:r>
+            </w:del>
           </w:p>
         </w:tc>
         <w:tc>
@@ -1021,15 +1314,34 @@
                 <w:szCs w:val="20"/>
               </w:rPr>
             </w:pPr>
-            <w:r>
-              <w:rPr>
-                <w:rFonts w:ascii="Times" w:hAnsi="Times" w:cs="Calibri"/>
-                <w:color w:val="000000"/>
-                <w:sz w:val="20"/>
-                <w:szCs w:val="20"/>
-              </w:rPr>
-              <w:t>33</w:t>
-            </w:r>
+            <w:ins w:id="48" w:author="Russell, Seth" w:date="2018-12-07T08:46:00Z">
+              <w:r>
+                <w:rPr>
+                  <w:rFonts w:ascii="Times" w:hAnsi="Times" w:cs="Calibri"/>
+                  <w:color w:val="000000"/>
+                  <w:sz w:val="20"/>
+                  <w:szCs w:val="20"/>
+                  <w:rPrChange w:id="49" w:author="Russell, Seth" w:date="2018-12-07T08:47:00Z">
+                    <w:rPr>
+                      <w:rFonts w:ascii="Calibri" w:hAnsi="Calibri" w:cs="Calibri"/>
+                      <w:color w:val="000000"/>
+                    </w:rPr>
+                  </w:rPrChange>
+                </w:rPr>
+                <w:t>33</w:t>
+              </w:r>
+            </w:ins>
+            <w:del w:id="50" w:author="Russell, Seth" w:date="2018-12-07T08:46:00Z">
+              <w:r>
+                <w:rPr>
+                  <w:rFonts w:ascii="Times" w:hAnsi="Times" w:cs="Calibri"/>
+                  <w:color w:val="000000"/>
+                  <w:sz w:val="20"/>
+                  <w:szCs w:val="20"/>
+                </w:rPr>
+                <w:delText>33</w:delText>
+              </w:r>
+            </w:del>
           </w:p>
         </w:tc>
         <w:tc>
@@ -1050,15 +1362,34 @@
                 <w:szCs w:val="20"/>
               </w:rPr>
             </w:pPr>
-            <w:r>
-              <w:rPr>
-                <w:rFonts w:ascii="Times" w:hAnsi="Times" w:cs="Calibri"/>
-                <w:color w:val="000000"/>
-                <w:sz w:val="20"/>
-                <w:szCs w:val="20"/>
-              </w:rPr>
-              <w:t>66</w:t>
-            </w:r>
+            <w:ins w:id="51" w:author="Russell, Seth" w:date="2018-12-07T08:46:00Z">
+              <w:r>
+                <w:rPr>
+                  <w:rFonts w:ascii="Times" w:hAnsi="Times" w:cs="Calibri"/>
+                  <w:color w:val="000000"/>
+                  <w:sz w:val="20"/>
+                  <w:szCs w:val="20"/>
+                  <w:rPrChange w:id="52" w:author="Russell, Seth" w:date="2018-12-07T08:47:00Z">
+                    <w:rPr>
+                      <w:rFonts w:ascii="Calibri" w:hAnsi="Calibri" w:cs="Calibri"/>
+                      <w:color w:val="000000"/>
+                    </w:rPr>
+                  </w:rPrChange>
+                </w:rPr>
+                <w:t>64</w:t>
+              </w:r>
+            </w:ins>
+            <w:del w:id="53" w:author="Russell, Seth" w:date="2018-12-07T08:46:00Z">
+              <w:r>
+                <w:rPr>
+                  <w:rFonts w:ascii="Times" w:hAnsi="Times" w:cs="Calibri"/>
+                  <w:color w:val="000000"/>
+                  <w:sz w:val="20"/>
+                  <w:szCs w:val="20"/>
+                </w:rPr>
+                <w:delText>66</w:delText>
+              </w:r>
+            </w:del>
           </w:p>
         </w:tc>
         <w:tc>
@@ -1079,15 +1410,34 @@
                 <w:szCs w:val="20"/>
               </w:rPr>
             </w:pPr>
-            <w:r>
-              <w:rPr>
-                <w:rFonts w:ascii="Times" w:hAnsi="Times" w:cs="Calibri"/>
-                <w:color w:val="000000"/>
-                <w:sz w:val="20"/>
-                <w:szCs w:val="20"/>
-              </w:rPr>
-              <w:t>96</w:t>
-            </w:r>
+            <w:ins w:id="54" w:author="Russell, Seth" w:date="2018-12-07T08:46:00Z">
+              <w:r>
+                <w:rPr>
+                  <w:rFonts w:ascii="Times" w:hAnsi="Times" w:cs="Calibri"/>
+                  <w:color w:val="000000"/>
+                  <w:sz w:val="20"/>
+                  <w:szCs w:val="20"/>
+                  <w:rPrChange w:id="55" w:author="Russell, Seth" w:date="2018-12-07T08:47:00Z">
+                    <w:rPr>
+                      <w:rFonts w:ascii="Calibri" w:hAnsi="Calibri" w:cs="Calibri"/>
+                      <w:color w:val="000000"/>
+                    </w:rPr>
+                  </w:rPrChange>
+                </w:rPr>
+                <w:t>91</w:t>
+              </w:r>
+            </w:ins>
+            <w:del w:id="56" w:author="Russell, Seth" w:date="2018-12-07T08:46:00Z">
+              <w:r>
+                <w:rPr>
+                  <w:rFonts w:ascii="Times" w:hAnsi="Times" w:cs="Calibri"/>
+                  <w:color w:val="000000"/>
+                  <w:sz w:val="20"/>
+                  <w:szCs w:val="20"/>
+                </w:rPr>
+                <w:delText>96</w:delText>
+              </w:r>
+            </w:del>
           </w:p>
         </w:tc>
         <w:tc>
@@ -1108,15 +1458,34 @@
                 <w:szCs w:val="20"/>
               </w:rPr>
             </w:pPr>
-            <w:r>
-              <w:rPr>
-                <w:rFonts w:ascii="Times" w:hAnsi="Times" w:cs="Calibri"/>
-                <w:color w:val="000000"/>
-                <w:sz w:val="20"/>
-                <w:szCs w:val="20"/>
-              </w:rPr>
-              <w:t>228</w:t>
-            </w:r>
+            <w:ins w:id="57" w:author="Russell, Seth" w:date="2018-12-07T08:46:00Z">
+              <w:r>
+                <w:rPr>
+                  <w:rFonts w:ascii="Times" w:hAnsi="Times" w:cs="Calibri"/>
+                  <w:color w:val="000000"/>
+                  <w:sz w:val="20"/>
+                  <w:szCs w:val="20"/>
+                  <w:rPrChange w:id="58" w:author="Russell, Seth" w:date="2018-12-07T08:47:00Z">
+                    <w:rPr>
+                      <w:rFonts w:ascii="Calibri" w:hAnsi="Calibri" w:cs="Calibri"/>
+                      <w:color w:val="000000"/>
+                    </w:rPr>
+                  </w:rPrChange>
+                </w:rPr>
+                <w:t>212</w:t>
+              </w:r>
+            </w:ins>
+            <w:del w:id="59" w:author="Russell, Seth" w:date="2018-12-07T08:46:00Z">
+              <w:r>
+                <w:rPr>
+                  <w:rFonts w:ascii="Times" w:hAnsi="Times" w:cs="Calibri"/>
+                  <w:color w:val="000000"/>
+                  <w:sz w:val="20"/>
+                  <w:szCs w:val="20"/>
+                </w:rPr>
+                <w:delText>228</w:delText>
+              </w:r>
+            </w:del>
           </w:p>
         </w:tc>
         <w:tc>
@@ -1137,15 +1506,34 @@
                 <w:szCs w:val="20"/>
               </w:rPr>
             </w:pPr>
-            <w:r>
-              <w:rPr>
-                <w:rFonts w:ascii="Times" w:hAnsi="Times" w:cs="Calibri"/>
-                <w:color w:val="000000"/>
-                <w:sz w:val="20"/>
-                <w:szCs w:val="20"/>
-              </w:rPr>
-              <w:t>483</w:t>
-            </w:r>
+            <w:ins w:id="60" w:author="Russell, Seth" w:date="2018-12-07T08:46:00Z">
+              <w:r>
+                <w:rPr>
+                  <w:rFonts w:ascii="Times" w:hAnsi="Times" w:cs="Calibri"/>
+                  <w:color w:val="000000"/>
+                  <w:sz w:val="20"/>
+                  <w:szCs w:val="20"/>
+                  <w:rPrChange w:id="61" w:author="Russell, Seth" w:date="2018-12-07T08:47:00Z">
+                    <w:rPr>
+                      <w:rFonts w:ascii="Calibri" w:hAnsi="Calibri" w:cs="Calibri"/>
+                      <w:color w:val="000000"/>
+                    </w:rPr>
+                  </w:rPrChange>
+                </w:rPr>
+                <w:t>467</w:t>
+              </w:r>
+            </w:ins>
+            <w:del w:id="62" w:author="Russell, Seth" w:date="2018-12-07T08:46:00Z">
+              <w:r>
+                <w:rPr>
+                  <w:rFonts w:ascii="Times" w:hAnsi="Times" w:cs="Calibri"/>
+                  <w:color w:val="000000"/>
+                  <w:sz w:val="20"/>
+                  <w:szCs w:val="20"/>
+                </w:rPr>
+                <w:delText>483</w:delText>
+              </w:r>
+            </w:del>
           </w:p>
         </w:tc>
         <w:tc>
@@ -1166,15 +1554,34 @@
                 <w:szCs w:val="20"/>
               </w:rPr>
             </w:pPr>
-            <w:r>
-              <w:rPr>
-                <w:rFonts w:ascii="Times" w:hAnsi="Times" w:cs="Calibri"/>
-                <w:color w:val="000000"/>
-                <w:sz w:val="20"/>
-                <w:szCs w:val="20"/>
-              </w:rPr>
-              <w:t>960</w:t>
-            </w:r>
+            <w:ins w:id="63" w:author="Russell, Seth" w:date="2018-12-07T08:46:00Z">
+              <w:r>
+                <w:rPr>
+                  <w:rFonts w:ascii="Times" w:hAnsi="Times" w:cs="Calibri"/>
+                  <w:color w:val="000000"/>
+                  <w:sz w:val="20"/>
+                  <w:szCs w:val="20"/>
+                  <w:rPrChange w:id="64" w:author="Russell, Seth" w:date="2018-12-07T08:47:00Z">
+                    <w:rPr>
+                      <w:rFonts w:ascii="Calibri" w:hAnsi="Calibri" w:cs="Calibri"/>
+                      <w:color w:val="000000"/>
+                    </w:rPr>
+                  </w:rPrChange>
+                </w:rPr>
+                <w:t>863</w:t>
+              </w:r>
+            </w:ins>
+            <w:del w:id="65" w:author="Russell, Seth" w:date="2018-12-07T08:46:00Z">
+              <w:r>
+                <w:rPr>
+                  <w:rFonts w:ascii="Times" w:hAnsi="Times" w:cs="Calibri"/>
+                  <w:color w:val="000000"/>
+                  <w:sz w:val="20"/>
+                  <w:szCs w:val="20"/>
+                </w:rPr>
+                <w:delText>960</w:delText>
+              </w:r>
+            </w:del>
           </w:p>
         </w:tc>
         <w:tc>
@@ -1195,15 +1602,34 @@
                 <w:szCs w:val="20"/>
               </w:rPr>
             </w:pPr>
-            <w:r>
-              <w:rPr>
-                <w:rFonts w:ascii="Times" w:hAnsi="Times" w:cs="Calibri"/>
-                <w:color w:val="000000"/>
-                <w:sz w:val="20"/>
-                <w:szCs w:val="20"/>
-              </w:rPr>
-              <w:t>2407</w:t>
-            </w:r>
+            <w:ins w:id="66" w:author="Russell, Seth" w:date="2018-12-07T08:46:00Z">
+              <w:r>
+                <w:rPr>
+                  <w:rFonts w:ascii="Times" w:hAnsi="Times" w:cs="Calibri"/>
+                  <w:color w:val="000000"/>
+                  <w:sz w:val="20"/>
+                  <w:szCs w:val="20"/>
+                  <w:rPrChange w:id="67" w:author="Russell, Seth" w:date="2018-12-07T08:47:00Z">
+                    <w:rPr>
+                      <w:rFonts w:ascii="Calibri" w:hAnsi="Calibri" w:cs="Calibri"/>
+                      <w:color w:val="000000"/>
+                    </w:rPr>
+                  </w:rPrChange>
+                </w:rPr>
+                <w:t>2722</w:t>
+              </w:r>
+            </w:ins>
+            <w:del w:id="68" w:author="Russell, Seth" w:date="2018-12-07T08:46:00Z">
+              <w:r>
+                <w:rPr>
+                  <w:rFonts w:ascii="Times" w:hAnsi="Times" w:cs="Calibri"/>
+                  <w:color w:val="000000"/>
+                  <w:sz w:val="20"/>
+                  <w:szCs w:val="20"/>
+                </w:rPr>
+                <w:delText>2407</w:delText>
+              </w:r>
+            </w:del>
           </w:p>
         </w:tc>
         <w:tc>
@@ -1222,15 +1648,34 @@
                 <w:szCs w:val="20"/>
               </w:rPr>
             </w:pPr>
-            <w:r>
-              <w:rPr>
-                <w:rFonts w:ascii="Times" w:hAnsi="Times" w:cs="Calibri"/>
-                <w:color w:val="000000"/>
-                <w:sz w:val="20"/>
-                <w:szCs w:val="20"/>
-              </w:rPr>
-              <w:t>4295</w:t>
-            </w:r>
+            <w:ins w:id="69" w:author="Russell, Seth" w:date="2018-12-07T08:46:00Z">
+              <w:r>
+                <w:rPr>
+                  <w:rFonts w:ascii="Times" w:hAnsi="Times" w:cs="Calibri"/>
+                  <w:color w:val="000000"/>
+                  <w:sz w:val="20"/>
+                  <w:szCs w:val="20"/>
+                  <w:rPrChange w:id="70" w:author="Russell, Seth" w:date="2018-12-07T08:47:00Z">
+                    <w:rPr>
+                      <w:rFonts w:ascii="Calibri" w:hAnsi="Calibri" w:cs="Calibri"/>
+                      <w:color w:val="000000"/>
+                    </w:rPr>
+                  </w:rPrChange>
+                </w:rPr>
+                <w:t>4474</w:t>
+              </w:r>
+            </w:ins>
+            <w:del w:id="71" w:author="Russell, Seth" w:date="2018-12-07T08:46:00Z">
+              <w:r>
+                <w:rPr>
+                  <w:rFonts w:ascii="Times" w:hAnsi="Times" w:cs="Calibri"/>
+                  <w:color w:val="000000"/>
+                  <w:sz w:val="20"/>
+                  <w:szCs w:val="20"/>
+                </w:rPr>
+                <w:delText>4295</w:delText>
+              </w:r>
+            </w:del>
           </w:p>
         </w:tc>
       </w:tr>
@@ -1283,15 +1728,34 @@
                 <w:szCs w:val="20"/>
               </w:rPr>
             </w:pPr>
-            <w:r>
-              <w:rPr>
-                <w:rFonts w:ascii="Times" w:hAnsi="Times" w:cs="Calibri"/>
-                <w:color w:val="000000"/>
-                <w:sz w:val="20"/>
-                <w:szCs w:val="20"/>
-              </w:rPr>
-              <w:t>20</w:t>
-            </w:r>
+            <w:ins w:id="72" w:author="Russell, Seth" w:date="2018-12-07T08:46:00Z">
+              <w:r>
+                <w:rPr>
+                  <w:rFonts w:ascii="Times" w:hAnsi="Times" w:cs="Calibri"/>
+                  <w:color w:val="000000"/>
+                  <w:sz w:val="20"/>
+                  <w:szCs w:val="20"/>
+                  <w:rPrChange w:id="73" w:author="Russell, Seth" w:date="2018-12-07T08:47:00Z">
+                    <w:rPr>
+                      <w:rFonts w:ascii="Calibri" w:hAnsi="Calibri" w:cs="Calibri"/>
+                      <w:color w:val="000000"/>
+                    </w:rPr>
+                  </w:rPrChange>
+                </w:rPr>
+                <w:t>20</w:t>
+              </w:r>
+            </w:ins>
+            <w:del w:id="74" w:author="Russell, Seth" w:date="2018-12-07T08:46:00Z">
+              <w:r>
+                <w:rPr>
+                  <w:rFonts w:ascii="Times" w:hAnsi="Times" w:cs="Calibri"/>
+                  <w:color w:val="000000"/>
+                  <w:sz w:val="20"/>
+                  <w:szCs w:val="20"/>
+                </w:rPr>
+                <w:delText>20</w:delText>
+              </w:r>
+            </w:del>
           </w:p>
         </w:tc>
         <w:tc>
@@ -1312,15 +1776,34 @@
                 <w:szCs w:val="20"/>
               </w:rPr>
             </w:pPr>
-            <w:r>
-              <w:rPr>
-                <w:rFonts w:ascii="Times" w:hAnsi="Times" w:cs="Calibri"/>
-                <w:color w:val="000000"/>
-                <w:sz w:val="20"/>
-                <w:szCs w:val="20"/>
-              </w:rPr>
-              <w:t>20</w:t>
-            </w:r>
+            <w:ins w:id="75" w:author="Russell, Seth" w:date="2018-12-07T08:46:00Z">
+              <w:r>
+                <w:rPr>
+                  <w:rFonts w:ascii="Times" w:hAnsi="Times" w:cs="Calibri"/>
+                  <w:color w:val="000000"/>
+                  <w:sz w:val="20"/>
+                  <w:szCs w:val="20"/>
+                  <w:rPrChange w:id="76" w:author="Russell, Seth" w:date="2018-12-07T08:47:00Z">
+                    <w:rPr>
+                      <w:rFonts w:ascii="Calibri" w:hAnsi="Calibri" w:cs="Calibri"/>
+                      <w:color w:val="000000"/>
+                    </w:rPr>
+                  </w:rPrChange>
+                </w:rPr>
+                <w:t>21</w:t>
+              </w:r>
+            </w:ins>
+            <w:del w:id="77" w:author="Russell, Seth" w:date="2018-12-07T08:46:00Z">
+              <w:r>
+                <w:rPr>
+                  <w:rFonts w:ascii="Times" w:hAnsi="Times" w:cs="Calibri"/>
+                  <w:color w:val="000000"/>
+                  <w:sz w:val="20"/>
+                  <w:szCs w:val="20"/>
+                </w:rPr>
+                <w:delText>20</w:delText>
+              </w:r>
+            </w:del>
           </w:p>
         </w:tc>
         <w:tc>
@@ -1341,15 +1824,34 @@
                 <w:szCs w:val="20"/>
               </w:rPr>
             </w:pPr>
-            <w:r>
-              <w:rPr>
-                <w:rFonts w:ascii="Times" w:hAnsi="Times" w:cs="Calibri"/>
-                <w:color w:val="000000"/>
-                <w:sz w:val="20"/>
-                <w:szCs w:val="20"/>
-              </w:rPr>
-              <w:t>12</w:t>
-            </w:r>
+            <w:ins w:id="78" w:author="Russell, Seth" w:date="2018-12-07T08:46:00Z">
+              <w:r>
+                <w:rPr>
+                  <w:rFonts w:ascii="Times" w:hAnsi="Times" w:cs="Calibri"/>
+                  <w:color w:val="000000"/>
+                  <w:sz w:val="20"/>
+                  <w:szCs w:val="20"/>
+                  <w:rPrChange w:id="79" w:author="Russell, Seth" w:date="2018-12-07T08:47:00Z">
+                    <w:rPr>
+                      <w:rFonts w:ascii="Calibri" w:hAnsi="Calibri" w:cs="Calibri"/>
+                      <w:color w:val="000000"/>
+                    </w:rPr>
+                  </w:rPrChange>
+                </w:rPr>
+                <w:t>12</w:t>
+              </w:r>
+            </w:ins>
+            <w:del w:id="80" w:author="Russell, Seth" w:date="2018-12-07T08:46:00Z">
+              <w:r>
+                <w:rPr>
+                  <w:rFonts w:ascii="Times" w:hAnsi="Times" w:cs="Calibri"/>
+                  <w:color w:val="000000"/>
+                  <w:sz w:val="20"/>
+                  <w:szCs w:val="20"/>
+                </w:rPr>
+                <w:delText>12</w:delText>
+              </w:r>
+            </w:del>
           </w:p>
         </w:tc>
         <w:tc>
@@ -1370,15 +1872,34 @@
                 <w:szCs w:val="20"/>
               </w:rPr>
             </w:pPr>
-            <w:r>
-              <w:rPr>
-                <w:rFonts w:ascii="Times" w:hAnsi="Times" w:cs="Calibri"/>
-                <w:color w:val="000000"/>
-                <w:sz w:val="20"/>
-                <w:szCs w:val="20"/>
-              </w:rPr>
-              <w:t>15</w:t>
-            </w:r>
+            <w:ins w:id="81" w:author="Russell, Seth" w:date="2018-12-07T08:46:00Z">
+              <w:r>
+                <w:rPr>
+                  <w:rFonts w:ascii="Times" w:hAnsi="Times" w:cs="Calibri"/>
+                  <w:color w:val="000000"/>
+                  <w:sz w:val="20"/>
+                  <w:szCs w:val="20"/>
+                  <w:rPrChange w:id="82" w:author="Russell, Seth" w:date="2018-12-07T08:47:00Z">
+                    <w:rPr>
+                      <w:rFonts w:ascii="Calibri" w:hAnsi="Calibri" w:cs="Calibri"/>
+                      <w:color w:val="000000"/>
+                    </w:rPr>
+                  </w:rPrChange>
+                </w:rPr>
+                <w:t>15</w:t>
+              </w:r>
+            </w:ins>
+            <w:del w:id="83" w:author="Russell, Seth" w:date="2018-12-07T08:46:00Z">
+              <w:r>
+                <w:rPr>
+                  <w:rFonts w:ascii="Times" w:hAnsi="Times" w:cs="Calibri"/>
+                  <w:color w:val="000000"/>
+                  <w:sz w:val="20"/>
+                  <w:szCs w:val="20"/>
+                </w:rPr>
+                <w:delText>15</w:delText>
+              </w:r>
+            </w:del>
           </w:p>
         </w:tc>
         <w:tc>
@@ -1399,15 +1920,34 @@
                 <w:szCs w:val="20"/>
               </w:rPr>
             </w:pPr>
-            <w:r>
-              <w:rPr>
-                <w:rFonts w:ascii="Times" w:hAnsi="Times" w:cs="Calibri"/>
-                <w:color w:val="000000"/>
-                <w:sz w:val="20"/>
-                <w:szCs w:val="20"/>
-              </w:rPr>
-              <w:t>7</w:t>
-            </w:r>
+            <w:ins w:id="84" w:author="Russell, Seth" w:date="2018-12-07T08:46:00Z">
+              <w:r>
+                <w:rPr>
+                  <w:rFonts w:ascii="Times" w:hAnsi="Times" w:cs="Calibri"/>
+                  <w:color w:val="000000"/>
+                  <w:sz w:val="20"/>
+                  <w:szCs w:val="20"/>
+                  <w:rPrChange w:id="85" w:author="Russell, Seth" w:date="2018-12-07T08:47:00Z">
+                    <w:rPr>
+                      <w:rFonts w:ascii="Calibri" w:hAnsi="Calibri" w:cs="Calibri"/>
+                      <w:color w:val="000000"/>
+                    </w:rPr>
+                  </w:rPrChange>
+                </w:rPr>
+                <w:t>7</w:t>
+              </w:r>
+            </w:ins>
+            <w:del w:id="86" w:author="Russell, Seth" w:date="2018-12-07T08:46:00Z">
+              <w:r>
+                <w:rPr>
+                  <w:rFonts w:ascii="Times" w:hAnsi="Times" w:cs="Calibri"/>
+                  <w:color w:val="000000"/>
+                  <w:sz w:val="20"/>
+                  <w:szCs w:val="20"/>
+                </w:rPr>
+                <w:delText>7</w:delText>
+              </w:r>
+            </w:del>
           </w:p>
         </w:tc>
         <w:tc>
@@ -1428,15 +1968,34 @@
                 <w:szCs w:val="20"/>
               </w:rPr>
             </w:pPr>
-            <w:r>
-              <w:rPr>
-                <w:rFonts w:ascii="Times" w:hAnsi="Times" w:cs="Calibri"/>
-                <w:color w:val="000000"/>
-                <w:sz w:val="20"/>
-                <w:szCs w:val="20"/>
-              </w:rPr>
-              <w:t>12</w:t>
-            </w:r>
+            <w:ins w:id="87" w:author="Russell, Seth" w:date="2018-12-07T08:46:00Z">
+              <w:r>
+                <w:rPr>
+                  <w:rFonts w:ascii="Times" w:hAnsi="Times" w:cs="Calibri"/>
+                  <w:color w:val="000000"/>
+                  <w:sz w:val="20"/>
+                  <w:szCs w:val="20"/>
+                  <w:rPrChange w:id="88" w:author="Russell, Seth" w:date="2018-12-07T08:47:00Z">
+                    <w:rPr>
+                      <w:rFonts w:ascii="Calibri" w:hAnsi="Calibri" w:cs="Calibri"/>
+                      <w:color w:val="000000"/>
+                    </w:rPr>
+                  </w:rPrChange>
+                </w:rPr>
+                <w:t>11</w:t>
+              </w:r>
+            </w:ins>
+            <w:del w:id="89" w:author="Russell, Seth" w:date="2018-12-07T08:46:00Z">
+              <w:r>
+                <w:rPr>
+                  <w:rFonts w:ascii="Times" w:hAnsi="Times" w:cs="Calibri"/>
+                  <w:color w:val="000000"/>
+                  <w:sz w:val="20"/>
+                  <w:szCs w:val="20"/>
+                </w:rPr>
+                <w:delText>12</w:delText>
+              </w:r>
+            </w:del>
           </w:p>
         </w:tc>
         <w:tc>
@@ -1457,15 +2016,34 @@
                 <w:szCs w:val="20"/>
               </w:rPr>
             </w:pPr>
-            <w:r>
-              <w:rPr>
-                <w:rFonts w:ascii="Times" w:hAnsi="Times" w:cs="Calibri"/>
-                <w:color w:val="000000"/>
-                <w:sz w:val="20"/>
-                <w:szCs w:val="20"/>
-              </w:rPr>
-              <w:t>12</w:t>
-            </w:r>
+            <w:ins w:id="90" w:author="Russell, Seth" w:date="2018-12-07T08:46:00Z">
+              <w:r>
+                <w:rPr>
+                  <w:rFonts w:ascii="Times" w:hAnsi="Times" w:cs="Calibri"/>
+                  <w:color w:val="000000"/>
+                  <w:sz w:val="20"/>
+                  <w:szCs w:val="20"/>
+                  <w:rPrChange w:id="91" w:author="Russell, Seth" w:date="2018-12-07T08:47:00Z">
+                    <w:rPr>
+                      <w:rFonts w:ascii="Calibri" w:hAnsi="Calibri" w:cs="Calibri"/>
+                      <w:color w:val="000000"/>
+                    </w:rPr>
+                  </w:rPrChange>
+                </w:rPr>
+                <w:t>12</w:t>
+              </w:r>
+            </w:ins>
+            <w:del w:id="92" w:author="Russell, Seth" w:date="2018-12-07T08:46:00Z">
+              <w:r>
+                <w:rPr>
+                  <w:rFonts w:ascii="Times" w:hAnsi="Times" w:cs="Calibri"/>
+                  <w:color w:val="000000"/>
+                  <w:sz w:val="20"/>
+                  <w:szCs w:val="20"/>
+                </w:rPr>
+                <w:delText>12</w:delText>
+              </w:r>
+            </w:del>
           </w:p>
         </w:tc>
         <w:tc>
@@ -1486,15 +2064,34 @@
                 <w:szCs w:val="20"/>
               </w:rPr>
             </w:pPr>
-            <w:r>
-              <w:rPr>
-                <w:rFonts w:ascii="Times" w:hAnsi="Times" w:cs="Calibri"/>
-                <w:color w:val="000000"/>
-                <w:sz w:val="20"/>
-                <w:szCs w:val="20"/>
-              </w:rPr>
-              <w:t>20</w:t>
-            </w:r>
+            <w:ins w:id="93" w:author="Russell, Seth" w:date="2018-12-07T08:46:00Z">
+              <w:r>
+                <w:rPr>
+                  <w:rFonts w:ascii="Times" w:hAnsi="Times" w:cs="Calibri"/>
+                  <w:color w:val="000000"/>
+                  <w:sz w:val="20"/>
+                  <w:szCs w:val="20"/>
+                  <w:rPrChange w:id="94" w:author="Russell, Seth" w:date="2018-12-07T08:47:00Z">
+                    <w:rPr>
+                      <w:rFonts w:ascii="Calibri" w:hAnsi="Calibri" w:cs="Calibri"/>
+                      <w:color w:val="000000"/>
+                    </w:rPr>
+                  </w:rPrChange>
+                </w:rPr>
+                <w:t>19</w:t>
+              </w:r>
+            </w:ins>
+            <w:del w:id="95" w:author="Russell, Seth" w:date="2018-12-07T08:46:00Z">
+              <w:r>
+                <w:rPr>
+                  <w:rFonts w:ascii="Times" w:hAnsi="Times" w:cs="Calibri"/>
+                  <w:color w:val="000000"/>
+                  <w:sz w:val="20"/>
+                  <w:szCs w:val="20"/>
+                </w:rPr>
+                <w:delText>20</w:delText>
+              </w:r>
+            </w:del>
           </w:p>
         </w:tc>
         <w:tc>
@@ -1515,15 +2112,34 @@
                 <w:szCs w:val="20"/>
               </w:rPr>
             </w:pPr>
-            <w:r>
-              <w:rPr>
-                <w:rFonts w:ascii="Times" w:hAnsi="Times" w:cs="Calibri"/>
-                <w:color w:val="000000"/>
-                <w:sz w:val="20"/>
-                <w:szCs w:val="20"/>
-              </w:rPr>
-              <w:t>27</w:t>
-            </w:r>
+            <w:ins w:id="96" w:author="Russell, Seth" w:date="2018-12-07T08:46:00Z">
+              <w:r>
+                <w:rPr>
+                  <w:rFonts w:ascii="Times" w:hAnsi="Times" w:cs="Calibri"/>
+                  <w:color w:val="000000"/>
+                  <w:sz w:val="20"/>
+                  <w:szCs w:val="20"/>
+                  <w:rPrChange w:id="97" w:author="Russell, Seth" w:date="2018-12-07T08:47:00Z">
+                    <w:rPr>
+                      <w:rFonts w:ascii="Calibri" w:hAnsi="Calibri" w:cs="Calibri"/>
+                      <w:color w:val="000000"/>
+                    </w:rPr>
+                  </w:rPrChange>
+                </w:rPr>
+                <w:t>27</w:t>
+              </w:r>
+            </w:ins>
+            <w:del w:id="98" w:author="Russell, Seth" w:date="2018-12-07T08:46:00Z">
+              <w:r>
+                <w:rPr>
+                  <w:rFonts w:ascii="Times" w:hAnsi="Times" w:cs="Calibri"/>
+                  <w:color w:val="000000"/>
+                  <w:sz w:val="20"/>
+                  <w:szCs w:val="20"/>
+                </w:rPr>
+                <w:delText>27</w:delText>
+              </w:r>
+            </w:del>
           </w:p>
         </w:tc>
         <w:tc>
@@ -1544,15 +2160,34 @@
                 <w:szCs w:val="20"/>
               </w:rPr>
             </w:pPr>
-            <w:r>
-              <w:rPr>
-                <w:rFonts w:ascii="Times" w:hAnsi="Times" w:cs="Calibri"/>
-                <w:color w:val="000000"/>
-                <w:sz w:val="20"/>
-                <w:szCs w:val="20"/>
-              </w:rPr>
-              <w:t>35</w:t>
-            </w:r>
+            <w:ins w:id="99" w:author="Russell, Seth" w:date="2018-12-07T08:46:00Z">
+              <w:r>
+                <w:rPr>
+                  <w:rFonts w:ascii="Times" w:hAnsi="Times" w:cs="Calibri"/>
+                  <w:color w:val="000000"/>
+                  <w:sz w:val="20"/>
+                  <w:szCs w:val="20"/>
+                  <w:rPrChange w:id="100" w:author="Russell, Seth" w:date="2018-12-07T08:47:00Z">
+                    <w:rPr>
+                      <w:rFonts w:ascii="Calibri" w:hAnsi="Calibri" w:cs="Calibri"/>
+                      <w:color w:val="000000"/>
+                    </w:rPr>
+                  </w:rPrChange>
+                </w:rPr>
+                <w:t>34</w:t>
+              </w:r>
+            </w:ins>
+            <w:del w:id="101" w:author="Russell, Seth" w:date="2018-12-07T08:46:00Z">
+              <w:r>
+                <w:rPr>
+                  <w:rFonts w:ascii="Times" w:hAnsi="Times" w:cs="Calibri"/>
+                  <w:color w:val="000000"/>
+                  <w:sz w:val="20"/>
+                  <w:szCs w:val="20"/>
+                </w:rPr>
+                <w:delText>35</w:delText>
+              </w:r>
+            </w:del>
           </w:p>
         </w:tc>
         <w:tc>
@@ -1574,15 +2209,34 @@
                 <w:szCs w:val="20"/>
               </w:rPr>
             </w:pPr>
-            <w:r>
-              <w:rPr>
-                <w:rFonts w:ascii="Times" w:hAnsi="Times" w:cs="Calibri"/>
-                <w:color w:val="000000"/>
-                <w:sz w:val="20"/>
-                <w:szCs w:val="20"/>
-              </w:rPr>
-              <w:t>44</w:t>
-            </w:r>
+            <w:ins w:id="102" w:author="Russell, Seth" w:date="2018-12-07T08:46:00Z">
+              <w:r>
+                <w:rPr>
+                  <w:rFonts w:ascii="Times" w:hAnsi="Times" w:cs="Calibri"/>
+                  <w:color w:val="000000"/>
+                  <w:sz w:val="20"/>
+                  <w:szCs w:val="20"/>
+                  <w:rPrChange w:id="103" w:author="Russell, Seth" w:date="2018-12-07T08:47:00Z">
+                    <w:rPr>
+                      <w:rFonts w:ascii="Calibri" w:hAnsi="Calibri" w:cs="Calibri"/>
+                      <w:color w:val="000000"/>
+                    </w:rPr>
+                  </w:rPrChange>
+                </w:rPr>
+                <w:t>44</w:t>
+              </w:r>
+            </w:ins>
+            <w:del w:id="104" w:author="Russell, Seth" w:date="2018-12-07T08:46:00Z">
+              <w:r>
+                <w:rPr>
+                  <w:rFonts w:ascii="Times" w:hAnsi="Times" w:cs="Calibri"/>
+                  <w:color w:val="000000"/>
+                  <w:sz w:val="20"/>
+                  <w:szCs w:val="20"/>
+                </w:rPr>
+                <w:delText>44</w:delText>
+              </w:r>
+            </w:del>
           </w:p>
         </w:tc>
         <w:tc>
@@ -1602,15 +2256,36 @@
                 <w:szCs w:val="20"/>
               </w:rPr>
             </w:pPr>
-            <w:r>
-              <w:rPr>
-                <w:rFonts w:ascii="Times" w:hAnsi="Times" w:cs="Calibri"/>
-                <w:color w:val="000000"/>
-                <w:sz w:val="20"/>
-                <w:szCs w:val="20"/>
-              </w:rPr>
-              <w:t>33</w:t>
-            </w:r>
+            <w:ins w:id="105" w:author="Russell, Seth" w:date="2018-12-07T08:46:00Z">
+              <w:r>
+                <w:rPr>
+                  <w:rFonts w:ascii="Times" w:hAnsi="Times" w:cs="Calibri"/>
+                  <w:color w:val="000000"/>
+                  <w:sz w:val="20"/>
+                  <w:szCs w:val="20"/>
+                  <w:rPrChange w:id="106" w:author="Russell, Seth" w:date="2018-12-07T08:47:00Z">
+                    <w:rPr>
+                      <w:rFonts w:ascii="Calibri" w:hAnsi="Calibri" w:cs="Calibri"/>
+                      <w:color w:val="000000"/>
+                    </w:rPr>
+                  </w:rPrChange>
+                </w:rPr>
+                <w:t>33</w:t>
+              </w:r>
+            </w:ins>
+            <w:bookmarkStart w:id="107" w:name="_GoBack"/>
+            <w:bookmarkEnd w:id="107"/>
+            <w:del w:id="108" w:author="Russell, Seth" w:date="2018-12-07T08:46:00Z">
+              <w:r>
+                <w:rPr>
+                  <w:rFonts w:ascii="Times" w:hAnsi="Times" w:cs="Calibri"/>
+                  <w:color w:val="000000"/>
+                  <w:sz w:val="20"/>
+                  <w:szCs w:val="20"/>
+                </w:rPr>
+                <w:delText>33</w:delText>
+              </w:r>
+            </w:del>
           </w:p>
         </w:tc>
       </w:tr>
@@ -1630,6 +2305,14 @@
     </w:sectPr>
   </w:body>
 </w:document>
+</file>
+
+<file path=word/people.xml><?xml version="1.0" encoding="utf-8"?>
+<w15:people xmlns:wpc="http://schemas.microsoft.com/office/word/2010/wordprocessingCanvas" xmlns:cx="http://schemas.microsoft.com/office/drawing/2014/chartex" xmlns:cx1="http://schemas.microsoft.com/office/drawing/2015/9/8/chartex" xmlns:cx2="http://schemas.microsoft.com/office/drawing/2015/10/21/chartex" xmlns:cx3="http://schemas.microsoft.com/office/drawing/2016/5/9/chartex" xmlns:cx4="http://schemas.microsoft.com/office/drawing/2016/5/10/chartex" xmlns:cx5="http://schemas.microsoft.com/office/drawing/2016/5/11/chartex" xmlns:cx6="http://schemas.microsoft.com/office/drawing/2016/5/12/chartex" xmlns:cx7="http://schemas.microsoft.com/office/drawing/2016/5/13/chartex" xmlns:cx8="http://schemas.microsoft.com/office/drawing/2016/5/14/chartex" xmlns:mc="http://schemas.openxmlformats.org/markup-compatibility/2006" xmlns:aink="http://schemas.microsoft.com/office/drawing/2016/ink" xmlns:am3d="http://schemas.microsoft.com/office/drawing/2017/model3d" xmlns:o="urn:schemas-microsoft-com:office:office" xmlns:r="http://schemas.openxmlformats.org/officeDocument/2006/relationships" xmlns:m="http://schemas.openxmlformats.org/officeDocument/2006/math" xmlns:v="urn:schemas-microsoft-com:vml" xmlns:wp14="http://schemas.microsoft.com/office/word/2010/wordprocessingDrawing" xmlns:wp="http://schemas.openxmlformats.org/drawingml/2006/wordprocessingDrawing" xmlns:w10="urn:schemas-microsoft-com:office:word" xmlns:w="http://schemas.openxmlformats.org/wordprocessingml/2006/main" xmlns:w14="http://schemas.microsoft.com/office/word/2010/wordml" xmlns:w15="http://schemas.microsoft.com/office/word/2012/wordml" xmlns:w16cid="http://schemas.microsoft.com/office/word/2016/wordml/cid" xmlns:w16se="http://schemas.microsoft.com/office/word/2015/wordml/symex" xmlns:wpg="http://schemas.microsoft.com/office/word/2010/wordprocessingGroup" xmlns:wpi="http://schemas.microsoft.com/office/word/2010/wordprocessingInk" xmlns:wne="http://schemas.microsoft.com/office/word/2006/wordml" xmlns:wps="http://schemas.microsoft.com/office/word/2010/wordprocessingShape" mc:Ignorable="w14 w15 w16se w16cid wp14">
+  <w15:person w15:author="Russell, Seth">
+    <w15:presenceInfo w15:providerId="AD" w15:userId="S::seth.russell@ucdenver.edu::3c561f24-ddce-4c04-9d77-b57464b49d16"/>
+  </w15:person>
+</w15:people>
 </file>
 
 <file path=word/styles.xml><?xml version="1.0" encoding="utf-8"?>
@@ -2166,6 +2849,33 @@
       </w:rPr>
     </w:tblStylePr>
   </w:style>
+  <w:style w:type="paragraph" w:styleId="BalloonText">
+    <w:name w:val="Balloon Text"/>
+    <w:basedOn w:val="Normal"/>
+    <w:link w:val="BalloonTextChar"/>
+    <w:uiPriority w:val="99"/>
+    <w:semiHidden/>
+    <w:unhideWhenUsed/>
+    <w:rsid w:val="004D3706"/>
+    <w:rPr>
+      <w:rFonts w:ascii="Times New Roman" w:hAnsi="Times New Roman" w:cs="Times New Roman"/>
+      <w:sz w:val="18"/>
+      <w:szCs w:val="18"/>
+    </w:rPr>
+  </w:style>
+  <w:style w:type="character" w:customStyle="1" w:styleId="BalloonTextChar">
+    <w:name w:val="Balloon Text Char"/>
+    <w:basedOn w:val="DefaultParagraphFont"/>
+    <w:link w:val="BalloonText"/>
+    <w:uiPriority w:val="99"/>
+    <w:semiHidden/>
+    <w:rsid w:val="004D3706"/>
+    <w:rPr>
+      <w:rFonts w:ascii="Times New Roman" w:hAnsi="Times New Roman" w:cs="Times New Roman"/>
+      <w:sz w:val="18"/>
+      <w:szCs w:val="18"/>
+    </w:rPr>
+  </w:style>
 </w:styles>
 </file>
 

</xml_diff>

<commit_message>
Accepting changes for tables
</commit_message>
<xml_diff>
--- a/paper/Supplemental Table S1.docx
+++ b/paper/Supplemental Table S1.docx
@@ -12,6 +12,8 @@
           <w:szCs w:val="28"/>
         </w:rPr>
       </w:pPr>
+      <w:bookmarkStart w:id="0" w:name="_GoBack"/>
+      <w:bookmarkEnd w:id="0"/>
       <w:r>
         <w:rPr>
           <w:rFonts w:ascii="Arial" w:hAnsi="Arial" w:cs="Arial"/>
@@ -505,34 +507,15 @@
                 <w:szCs w:val="20"/>
               </w:rPr>
             </w:pPr>
-            <w:ins w:id="0" w:author="Russell, Seth" w:date="2018-12-07T08:46:00Z">
-              <w:r>
-                <w:rPr>
-                  <w:rFonts w:ascii="Times" w:hAnsi="Times" w:cs="Calibri"/>
-                  <w:color w:val="000000"/>
-                  <w:sz w:val="20"/>
-                  <w:szCs w:val="20"/>
-                  <w:rPrChange w:id="1" w:author="Russell, Seth" w:date="2018-12-07T08:47:00Z">
-                    <w:rPr>
-                      <w:rFonts w:ascii="Calibri" w:hAnsi="Calibri" w:cs="Calibri"/>
-                      <w:color w:val="000000"/>
-                    </w:rPr>
-                  </w:rPrChange>
-                </w:rPr>
-                <w:t>10</w:t>
-              </w:r>
-            </w:ins>
-            <w:del w:id="2" w:author="Russell, Seth" w:date="2018-12-07T08:46:00Z">
-              <w:r>
-                <w:rPr>
-                  <w:rFonts w:ascii="Times" w:hAnsi="Times" w:cs="Calibri"/>
-                  <w:color w:val="000000"/>
-                  <w:sz w:val="20"/>
-                  <w:szCs w:val="20"/>
-                </w:rPr>
-                <w:delText>10</w:delText>
-              </w:r>
-            </w:del>
+            <w:r>
+              <w:rPr>
+                <w:rFonts w:ascii="Times" w:hAnsi="Times" w:cs="Calibri"/>
+                <w:color w:val="000000"/>
+                <w:sz w:val="20"/>
+                <w:szCs w:val="20"/>
+              </w:rPr>
+              <w:t>10</w:t>
+            </w:r>
           </w:p>
         </w:tc>
         <w:tc>
@@ -553,34 +536,15 @@
                 <w:szCs w:val="20"/>
               </w:rPr>
             </w:pPr>
-            <w:ins w:id="3" w:author="Russell, Seth" w:date="2018-12-07T08:46:00Z">
-              <w:r>
-                <w:rPr>
-                  <w:rFonts w:ascii="Times" w:hAnsi="Times" w:cs="Calibri"/>
-                  <w:color w:val="000000"/>
-                  <w:sz w:val="20"/>
-                  <w:szCs w:val="20"/>
-                  <w:rPrChange w:id="4" w:author="Russell, Seth" w:date="2018-12-07T08:47:00Z">
-                    <w:rPr>
-                      <w:rFonts w:ascii="Calibri" w:hAnsi="Calibri" w:cs="Calibri"/>
-                      <w:color w:val="000000"/>
-                    </w:rPr>
-                  </w:rPrChange>
-                </w:rPr>
-                <w:t>24</w:t>
-              </w:r>
-            </w:ins>
-            <w:del w:id="5" w:author="Russell, Seth" w:date="2018-12-07T08:46:00Z">
-              <w:r>
-                <w:rPr>
-                  <w:rFonts w:ascii="Times" w:hAnsi="Times" w:cs="Calibri"/>
-                  <w:color w:val="000000"/>
-                  <w:sz w:val="20"/>
-                  <w:szCs w:val="20"/>
-                </w:rPr>
-                <w:delText>25</w:delText>
-              </w:r>
-            </w:del>
+            <w:r>
+              <w:rPr>
+                <w:rFonts w:ascii="Times" w:hAnsi="Times" w:cs="Calibri"/>
+                <w:color w:val="000000"/>
+                <w:sz w:val="20"/>
+                <w:szCs w:val="20"/>
+              </w:rPr>
+              <w:t>24</w:t>
+            </w:r>
           </w:p>
         </w:tc>
         <w:tc>
@@ -601,34 +565,15 @@
                 <w:szCs w:val="20"/>
               </w:rPr>
             </w:pPr>
-            <w:ins w:id="6" w:author="Russell, Seth" w:date="2018-12-07T08:46:00Z">
-              <w:r>
-                <w:rPr>
-                  <w:rFonts w:ascii="Times" w:hAnsi="Times" w:cs="Calibri"/>
-                  <w:color w:val="000000"/>
-                  <w:sz w:val="20"/>
-                  <w:szCs w:val="20"/>
-                  <w:rPrChange w:id="7" w:author="Russell, Seth" w:date="2018-12-07T08:47:00Z">
-                    <w:rPr>
-                      <w:rFonts w:ascii="Calibri" w:hAnsi="Calibri" w:cs="Calibri"/>
-                      <w:color w:val="000000"/>
-                    </w:rPr>
-                  </w:rPrChange>
-                </w:rPr>
-                <w:t>32</w:t>
-              </w:r>
-            </w:ins>
-            <w:del w:id="8" w:author="Russell, Seth" w:date="2018-12-07T08:46:00Z">
-              <w:r>
-                <w:rPr>
-                  <w:rFonts w:ascii="Times" w:hAnsi="Times" w:cs="Calibri"/>
-                  <w:color w:val="000000"/>
-                  <w:sz w:val="20"/>
-                  <w:szCs w:val="20"/>
-                </w:rPr>
-                <w:delText>32</w:delText>
-              </w:r>
-            </w:del>
+            <w:r>
+              <w:rPr>
+                <w:rFonts w:ascii="Times" w:hAnsi="Times" w:cs="Calibri"/>
+                <w:color w:val="000000"/>
+                <w:sz w:val="20"/>
+                <w:szCs w:val="20"/>
+              </w:rPr>
+              <w:t>32</w:t>
+            </w:r>
           </w:p>
         </w:tc>
         <w:tc>
@@ -649,34 +594,15 @@
                 <w:szCs w:val="20"/>
               </w:rPr>
             </w:pPr>
-            <w:ins w:id="9" w:author="Russell, Seth" w:date="2018-12-07T08:46:00Z">
-              <w:r>
-                <w:rPr>
-                  <w:rFonts w:ascii="Times" w:hAnsi="Times" w:cs="Calibri"/>
-                  <w:color w:val="000000"/>
-                  <w:sz w:val="20"/>
-                  <w:szCs w:val="20"/>
-                  <w:rPrChange w:id="10" w:author="Russell, Seth" w:date="2018-12-07T08:47:00Z">
-                    <w:rPr>
-                      <w:rFonts w:ascii="Calibri" w:hAnsi="Calibri" w:cs="Calibri"/>
-                      <w:color w:val="000000"/>
-                    </w:rPr>
-                  </w:rPrChange>
-                </w:rPr>
-                <w:t>65</w:t>
-              </w:r>
-            </w:ins>
-            <w:del w:id="11" w:author="Russell, Seth" w:date="2018-12-07T08:46:00Z">
-              <w:r>
-                <w:rPr>
-                  <w:rFonts w:ascii="Times" w:hAnsi="Times" w:cs="Calibri"/>
-                  <w:color w:val="000000"/>
-                  <w:sz w:val="20"/>
-                  <w:szCs w:val="20"/>
-                </w:rPr>
-                <w:delText>65</w:delText>
-              </w:r>
-            </w:del>
+            <w:r>
+              <w:rPr>
+                <w:rFonts w:ascii="Times" w:hAnsi="Times" w:cs="Calibri"/>
+                <w:color w:val="000000"/>
+                <w:sz w:val="20"/>
+                <w:szCs w:val="20"/>
+              </w:rPr>
+              <w:t>65</w:t>
+            </w:r>
           </w:p>
         </w:tc>
         <w:tc>
@@ -697,34 +623,15 @@
                 <w:szCs w:val="20"/>
               </w:rPr>
             </w:pPr>
-            <w:ins w:id="12" w:author="Russell, Seth" w:date="2018-12-07T08:46:00Z">
-              <w:r>
-                <w:rPr>
-                  <w:rFonts w:ascii="Times" w:hAnsi="Times" w:cs="Calibri"/>
-                  <w:color w:val="000000"/>
-                  <w:sz w:val="20"/>
-                  <w:szCs w:val="20"/>
-                  <w:rPrChange w:id="13" w:author="Russell, Seth" w:date="2018-12-07T08:47:00Z">
-                    <w:rPr>
-                      <w:rFonts w:ascii="Calibri" w:hAnsi="Calibri" w:cs="Calibri"/>
-                      <w:color w:val="000000"/>
-                    </w:rPr>
-                  </w:rPrChange>
-                </w:rPr>
-                <w:t>457</w:t>
-              </w:r>
-            </w:ins>
-            <w:del w:id="14" w:author="Russell, Seth" w:date="2018-12-07T08:46:00Z">
-              <w:r>
-                <w:rPr>
-                  <w:rFonts w:ascii="Times" w:hAnsi="Times" w:cs="Calibri"/>
-                  <w:color w:val="000000"/>
-                  <w:sz w:val="20"/>
-                  <w:szCs w:val="20"/>
-                </w:rPr>
-                <w:delText>467</w:delText>
-              </w:r>
-            </w:del>
+            <w:r>
+              <w:rPr>
+                <w:rFonts w:ascii="Times" w:hAnsi="Times" w:cs="Calibri"/>
+                <w:color w:val="000000"/>
+                <w:sz w:val="20"/>
+                <w:szCs w:val="20"/>
+              </w:rPr>
+              <w:t>457</w:t>
+            </w:r>
           </w:p>
         </w:tc>
         <w:tc>
@@ -745,34 +652,15 @@
                 <w:szCs w:val="20"/>
               </w:rPr>
             </w:pPr>
-            <w:ins w:id="15" w:author="Russell, Seth" w:date="2018-12-07T08:46:00Z">
-              <w:r>
-                <w:rPr>
-                  <w:rFonts w:ascii="Times" w:hAnsi="Times" w:cs="Calibri"/>
-                  <w:color w:val="000000"/>
-                  <w:sz w:val="20"/>
-                  <w:szCs w:val="20"/>
-                  <w:rPrChange w:id="16" w:author="Russell, Seth" w:date="2018-12-07T08:47:00Z">
-                    <w:rPr>
-                      <w:rFonts w:ascii="Calibri" w:hAnsi="Calibri" w:cs="Calibri"/>
-                      <w:color w:val="000000"/>
-                    </w:rPr>
-                  </w:rPrChange>
-                </w:rPr>
-                <w:t>564</w:t>
-              </w:r>
-            </w:ins>
-            <w:del w:id="17" w:author="Russell, Seth" w:date="2018-12-07T08:46:00Z">
-              <w:r>
-                <w:rPr>
-                  <w:rFonts w:ascii="Times" w:hAnsi="Times" w:cs="Calibri"/>
-                  <w:color w:val="000000"/>
-                  <w:sz w:val="20"/>
-                  <w:szCs w:val="20"/>
-                </w:rPr>
-                <w:delText>573</w:delText>
-              </w:r>
-            </w:del>
+            <w:r>
+              <w:rPr>
+                <w:rFonts w:ascii="Times" w:hAnsi="Times" w:cs="Calibri"/>
+                <w:color w:val="000000"/>
+                <w:sz w:val="20"/>
+                <w:szCs w:val="20"/>
+              </w:rPr>
+              <w:t>564</w:t>
+            </w:r>
           </w:p>
         </w:tc>
         <w:tc>
@@ -793,34 +681,15 @@
                 <w:szCs w:val="20"/>
               </w:rPr>
             </w:pPr>
-            <w:ins w:id="18" w:author="Russell, Seth" w:date="2018-12-07T08:46:00Z">
-              <w:r>
-                <w:rPr>
-                  <w:rFonts w:ascii="Times" w:hAnsi="Times" w:cs="Calibri"/>
-                  <w:color w:val="000000"/>
-                  <w:sz w:val="20"/>
-                  <w:szCs w:val="20"/>
-                  <w:rPrChange w:id="19" w:author="Russell, Seth" w:date="2018-12-07T08:47:00Z">
-                    <w:rPr>
-                      <w:rFonts w:ascii="Calibri" w:hAnsi="Calibri" w:cs="Calibri"/>
-                      <w:color w:val="000000"/>
-                    </w:rPr>
-                  </w:rPrChange>
-                </w:rPr>
-                <w:t>755</w:t>
-              </w:r>
-            </w:ins>
-            <w:del w:id="20" w:author="Russell, Seth" w:date="2018-12-07T08:46:00Z">
-              <w:r>
-                <w:rPr>
-                  <w:rFonts w:ascii="Times" w:hAnsi="Times" w:cs="Calibri"/>
-                  <w:color w:val="000000"/>
-                  <w:sz w:val="20"/>
-                  <w:szCs w:val="20"/>
-                </w:rPr>
-                <w:delText>768</w:delText>
-              </w:r>
-            </w:del>
+            <w:r>
+              <w:rPr>
+                <w:rFonts w:ascii="Times" w:hAnsi="Times" w:cs="Calibri"/>
+                <w:color w:val="000000"/>
+                <w:sz w:val="20"/>
+                <w:szCs w:val="20"/>
+              </w:rPr>
+              <w:t>755</w:t>
+            </w:r>
           </w:p>
         </w:tc>
         <w:tc>
@@ -841,34 +710,15 @@
                 <w:szCs w:val="20"/>
               </w:rPr>
             </w:pPr>
-            <w:ins w:id="21" w:author="Russell, Seth" w:date="2018-12-07T08:46:00Z">
-              <w:r>
-                <w:rPr>
-                  <w:rFonts w:ascii="Times" w:hAnsi="Times" w:cs="Calibri"/>
-                  <w:color w:val="000000"/>
-                  <w:sz w:val="20"/>
-                  <w:szCs w:val="20"/>
-                  <w:rPrChange w:id="22" w:author="Russell, Seth" w:date="2018-12-07T08:47:00Z">
-                    <w:rPr>
-                      <w:rFonts w:ascii="Calibri" w:hAnsi="Calibri" w:cs="Calibri"/>
-                      <w:color w:val="000000"/>
-                    </w:rPr>
-                  </w:rPrChange>
-                </w:rPr>
-                <w:t>1127</w:t>
-              </w:r>
-            </w:ins>
-            <w:del w:id="23" w:author="Russell, Seth" w:date="2018-12-07T08:46:00Z">
-              <w:r>
-                <w:rPr>
-                  <w:rFonts w:ascii="Times" w:hAnsi="Times" w:cs="Calibri"/>
-                  <w:color w:val="000000"/>
-                  <w:sz w:val="20"/>
-                  <w:szCs w:val="20"/>
-                </w:rPr>
-                <w:delText>1165</w:delText>
-              </w:r>
-            </w:del>
+            <w:r>
+              <w:rPr>
+                <w:rFonts w:ascii="Times" w:hAnsi="Times" w:cs="Calibri"/>
+                <w:color w:val="000000"/>
+                <w:sz w:val="20"/>
+                <w:szCs w:val="20"/>
+              </w:rPr>
+              <w:t>1127</w:t>
+            </w:r>
           </w:p>
         </w:tc>
         <w:tc>
@@ -889,34 +739,15 @@
                 <w:szCs w:val="20"/>
               </w:rPr>
             </w:pPr>
-            <w:ins w:id="24" w:author="Russell, Seth" w:date="2018-12-07T08:46:00Z">
-              <w:r>
-                <w:rPr>
-                  <w:rFonts w:ascii="Times" w:hAnsi="Times" w:cs="Calibri"/>
-                  <w:color w:val="000000"/>
-                  <w:sz w:val="20"/>
-                  <w:szCs w:val="20"/>
-                  <w:rPrChange w:id="25" w:author="Russell, Seth" w:date="2018-12-07T08:47:00Z">
-                    <w:rPr>
-                      <w:rFonts w:ascii="Calibri" w:hAnsi="Calibri" w:cs="Calibri"/>
-                      <w:color w:val="000000"/>
-                    </w:rPr>
-                  </w:rPrChange>
-                </w:rPr>
-                <w:t>1726</w:t>
-              </w:r>
-            </w:ins>
-            <w:del w:id="26" w:author="Russell, Seth" w:date="2018-12-07T08:46:00Z">
-              <w:r>
-                <w:rPr>
-                  <w:rFonts w:ascii="Times" w:hAnsi="Times" w:cs="Calibri"/>
-                  <w:color w:val="000000"/>
-                  <w:sz w:val="20"/>
-                  <w:szCs w:val="20"/>
-                </w:rPr>
-                <w:delText>1783</w:delText>
-              </w:r>
-            </w:del>
+            <w:r>
+              <w:rPr>
+                <w:rFonts w:ascii="Times" w:hAnsi="Times" w:cs="Calibri"/>
+                <w:color w:val="000000"/>
+                <w:sz w:val="20"/>
+                <w:szCs w:val="20"/>
+              </w:rPr>
+              <w:t>1726</w:t>
+            </w:r>
           </w:p>
         </w:tc>
         <w:tc>
@@ -937,34 +768,15 @@
                 <w:szCs w:val="20"/>
               </w:rPr>
             </w:pPr>
-            <w:ins w:id="27" w:author="Russell, Seth" w:date="2018-12-07T08:46:00Z">
-              <w:r>
-                <w:rPr>
-                  <w:rFonts w:ascii="Times" w:hAnsi="Times" w:cs="Calibri"/>
-                  <w:color w:val="000000"/>
-                  <w:sz w:val="20"/>
-                  <w:szCs w:val="20"/>
-                  <w:rPrChange w:id="28" w:author="Russell, Seth" w:date="2018-12-07T08:47:00Z">
-                    <w:rPr>
-                      <w:rFonts w:ascii="Calibri" w:hAnsi="Calibri" w:cs="Calibri"/>
-                      <w:color w:val="000000"/>
-                    </w:rPr>
-                  </w:rPrChange>
-                </w:rPr>
-                <w:t>2517</w:t>
-              </w:r>
-            </w:ins>
-            <w:del w:id="29" w:author="Russell, Seth" w:date="2018-12-07T08:46:00Z">
-              <w:r>
-                <w:rPr>
-                  <w:rFonts w:ascii="Times" w:hAnsi="Times" w:cs="Calibri"/>
-                  <w:color w:val="000000"/>
-                  <w:sz w:val="20"/>
-                  <w:szCs w:val="20"/>
-                </w:rPr>
-                <w:delText>2725</w:delText>
-              </w:r>
-            </w:del>
+            <w:r>
+              <w:rPr>
+                <w:rFonts w:ascii="Times" w:hAnsi="Times" w:cs="Calibri"/>
+                <w:color w:val="000000"/>
+                <w:sz w:val="20"/>
+                <w:szCs w:val="20"/>
+              </w:rPr>
+              <w:t>2517</w:t>
+            </w:r>
           </w:p>
         </w:tc>
         <w:tc>
@@ -985,34 +797,15 @@
                 <w:szCs w:val="20"/>
               </w:rPr>
             </w:pPr>
-            <w:ins w:id="30" w:author="Russell, Seth" w:date="2018-12-07T08:46:00Z">
-              <w:r>
-                <w:rPr>
-                  <w:rFonts w:ascii="Times" w:hAnsi="Times" w:cs="Calibri"/>
-                  <w:color w:val="000000"/>
-                  <w:sz w:val="20"/>
-                  <w:szCs w:val="20"/>
-                  <w:rPrChange w:id="31" w:author="Russell, Seth" w:date="2018-12-07T08:47:00Z">
-                    <w:rPr>
-                      <w:rFonts w:ascii="Calibri" w:hAnsi="Calibri" w:cs="Calibri"/>
-                      <w:color w:val="000000"/>
-                    </w:rPr>
-                  </w:rPrChange>
-                </w:rPr>
-                <w:t>6226</w:t>
-              </w:r>
-            </w:ins>
-            <w:del w:id="32" w:author="Russell, Seth" w:date="2018-12-07T08:46:00Z">
-              <w:r>
-                <w:rPr>
-                  <w:rFonts w:ascii="Times" w:hAnsi="Times" w:cs="Calibri"/>
-                  <w:color w:val="000000"/>
-                  <w:sz w:val="20"/>
-                  <w:szCs w:val="20"/>
-                </w:rPr>
-                <w:delText>5475</w:delText>
-              </w:r>
-            </w:del>
+            <w:r>
+              <w:rPr>
+                <w:rFonts w:ascii="Times" w:hAnsi="Times" w:cs="Calibri"/>
+                <w:color w:val="000000"/>
+                <w:sz w:val="20"/>
+                <w:szCs w:val="20"/>
+              </w:rPr>
+              <w:t>6226</w:t>
+            </w:r>
           </w:p>
         </w:tc>
         <w:tc>
@@ -1031,34 +824,15 @@
                 <w:szCs w:val="20"/>
               </w:rPr>
             </w:pPr>
-            <w:ins w:id="33" w:author="Russell, Seth" w:date="2018-12-07T08:46:00Z">
-              <w:r>
-                <w:rPr>
-                  <w:rFonts w:ascii="Times" w:hAnsi="Times" w:cs="Calibri"/>
-                  <w:color w:val="000000"/>
-                  <w:sz w:val="20"/>
-                  <w:szCs w:val="20"/>
-                  <w:rPrChange w:id="34" w:author="Russell, Seth" w:date="2018-12-07T08:47:00Z">
-                    <w:rPr>
-                      <w:rFonts w:ascii="Calibri" w:hAnsi="Calibri" w:cs="Calibri"/>
-                      <w:color w:val="000000"/>
-                    </w:rPr>
-                  </w:rPrChange>
-                </w:rPr>
-                <w:t>13509</w:t>
-              </w:r>
-            </w:ins>
-            <w:del w:id="35" w:author="Russell, Seth" w:date="2018-12-07T08:46:00Z">
-              <w:r>
-                <w:rPr>
-                  <w:rFonts w:ascii="Times" w:hAnsi="Times" w:cs="Calibri"/>
-                  <w:color w:val="000000"/>
-                  <w:sz w:val="20"/>
-                  <w:szCs w:val="20"/>
-                </w:rPr>
-                <w:delText>13094</w:delText>
-              </w:r>
-            </w:del>
+            <w:r>
+              <w:rPr>
+                <w:rFonts w:ascii="Times" w:hAnsi="Times" w:cs="Calibri"/>
+                <w:color w:val="000000"/>
+                <w:sz w:val="20"/>
+                <w:szCs w:val="20"/>
+              </w:rPr>
+              <w:t>13509</w:t>
+            </w:r>
           </w:p>
         </w:tc>
       </w:tr>
@@ -1122,34 +896,15 @@
                 <w:szCs w:val="20"/>
               </w:rPr>
             </w:pPr>
-            <w:ins w:id="36" w:author="Russell, Seth" w:date="2018-12-07T08:46:00Z">
-              <w:r>
-                <w:rPr>
-                  <w:rFonts w:ascii="Times" w:hAnsi="Times" w:cs="Calibri"/>
-                  <w:color w:val="000000"/>
-                  <w:sz w:val="20"/>
-                  <w:szCs w:val="20"/>
-                  <w:rPrChange w:id="37" w:author="Russell, Seth" w:date="2018-12-07T08:47:00Z">
-                    <w:rPr>
-                      <w:rFonts w:ascii="Calibri" w:hAnsi="Calibri" w:cs="Calibri"/>
-                      <w:color w:val="000000"/>
-                    </w:rPr>
-                  </w:rPrChange>
-                </w:rPr>
-                <w:t>2</w:t>
-              </w:r>
-            </w:ins>
-            <w:del w:id="38" w:author="Russell, Seth" w:date="2018-12-07T08:46:00Z">
-              <w:r>
-                <w:rPr>
-                  <w:rFonts w:ascii="Times" w:hAnsi="Times" w:cs="Calibri"/>
-                  <w:color w:val="000000"/>
-                  <w:sz w:val="20"/>
-                  <w:szCs w:val="20"/>
-                </w:rPr>
-                <w:delText>2</w:delText>
-              </w:r>
-            </w:del>
+            <w:r>
+              <w:rPr>
+                <w:rFonts w:ascii="Times" w:hAnsi="Times" w:cs="Calibri"/>
+                <w:color w:val="000000"/>
+                <w:sz w:val="20"/>
+                <w:szCs w:val="20"/>
+              </w:rPr>
+              <w:t>2</w:t>
+            </w:r>
           </w:p>
         </w:tc>
         <w:tc>
@@ -1170,34 +925,15 @@
                 <w:szCs w:val="20"/>
               </w:rPr>
             </w:pPr>
-            <w:ins w:id="39" w:author="Russell, Seth" w:date="2018-12-07T08:46:00Z">
-              <w:r>
-                <w:rPr>
-                  <w:rFonts w:ascii="Times" w:hAnsi="Times" w:cs="Calibri"/>
-                  <w:color w:val="000000"/>
-                  <w:sz w:val="20"/>
-                  <w:szCs w:val="20"/>
-                  <w:rPrChange w:id="40" w:author="Russell, Seth" w:date="2018-12-07T08:47:00Z">
-                    <w:rPr>
-                      <w:rFonts w:ascii="Calibri" w:hAnsi="Calibri" w:cs="Calibri"/>
-                      <w:color w:val="000000"/>
-                    </w:rPr>
-                  </w:rPrChange>
-                </w:rPr>
-                <w:t>5</w:t>
-              </w:r>
-            </w:ins>
-            <w:del w:id="41" w:author="Russell, Seth" w:date="2018-12-07T08:46:00Z">
-              <w:r>
-                <w:rPr>
-                  <w:rFonts w:ascii="Times" w:hAnsi="Times" w:cs="Calibri"/>
-                  <w:color w:val="000000"/>
-                  <w:sz w:val="20"/>
-                  <w:szCs w:val="20"/>
-                </w:rPr>
-                <w:delText>5</w:delText>
-              </w:r>
-            </w:del>
+            <w:r>
+              <w:rPr>
+                <w:rFonts w:ascii="Times" w:hAnsi="Times" w:cs="Calibri"/>
+                <w:color w:val="000000"/>
+                <w:sz w:val="20"/>
+                <w:szCs w:val="20"/>
+              </w:rPr>
+              <w:t>5</w:t>
+            </w:r>
           </w:p>
         </w:tc>
         <w:tc>
@@ -1218,34 +954,15 @@
                 <w:szCs w:val="20"/>
               </w:rPr>
             </w:pPr>
-            <w:ins w:id="42" w:author="Russell, Seth" w:date="2018-12-07T08:46:00Z">
-              <w:r>
-                <w:rPr>
-                  <w:rFonts w:ascii="Times" w:hAnsi="Times" w:cs="Calibri"/>
-                  <w:color w:val="000000"/>
-                  <w:sz w:val="20"/>
-                  <w:szCs w:val="20"/>
-                  <w:rPrChange w:id="43" w:author="Russell, Seth" w:date="2018-12-07T08:47:00Z">
-                    <w:rPr>
-                      <w:rFonts w:ascii="Calibri" w:hAnsi="Calibri" w:cs="Calibri"/>
-                      <w:color w:val="000000"/>
-                    </w:rPr>
-                  </w:rPrChange>
-                </w:rPr>
-                <w:t>4</w:t>
-              </w:r>
-            </w:ins>
-            <w:del w:id="44" w:author="Russell, Seth" w:date="2018-12-07T08:46:00Z">
-              <w:r>
-                <w:rPr>
-                  <w:rFonts w:ascii="Times" w:hAnsi="Times" w:cs="Calibri"/>
-                  <w:color w:val="000000"/>
-                  <w:sz w:val="20"/>
-                  <w:szCs w:val="20"/>
-                </w:rPr>
-                <w:delText>4</w:delText>
-              </w:r>
-            </w:del>
+            <w:r>
+              <w:rPr>
+                <w:rFonts w:ascii="Times" w:hAnsi="Times" w:cs="Calibri"/>
+                <w:color w:val="000000"/>
+                <w:sz w:val="20"/>
+                <w:szCs w:val="20"/>
+              </w:rPr>
+              <w:t>4</w:t>
+            </w:r>
           </w:p>
         </w:tc>
         <w:tc>
@@ -1266,34 +983,15 @@
                 <w:szCs w:val="20"/>
               </w:rPr>
             </w:pPr>
-            <w:ins w:id="45" w:author="Russell, Seth" w:date="2018-12-07T08:46:00Z">
-              <w:r>
-                <w:rPr>
-                  <w:rFonts w:ascii="Times" w:hAnsi="Times" w:cs="Calibri"/>
-                  <w:color w:val="000000"/>
-                  <w:sz w:val="20"/>
-                  <w:szCs w:val="20"/>
-                  <w:rPrChange w:id="46" w:author="Russell, Seth" w:date="2018-12-07T08:47:00Z">
-                    <w:rPr>
-                      <w:rFonts w:ascii="Calibri" w:hAnsi="Calibri" w:cs="Calibri"/>
-                      <w:color w:val="000000"/>
-                    </w:rPr>
-                  </w:rPrChange>
-                </w:rPr>
-                <w:t>10</w:t>
-              </w:r>
-            </w:ins>
-            <w:del w:id="47" w:author="Russell, Seth" w:date="2018-12-07T08:46:00Z">
-              <w:r>
-                <w:rPr>
-                  <w:rFonts w:ascii="Times" w:hAnsi="Times" w:cs="Calibri"/>
-                  <w:color w:val="000000"/>
-                  <w:sz w:val="20"/>
-                  <w:szCs w:val="20"/>
-                </w:rPr>
-                <w:delText>10</w:delText>
-              </w:r>
-            </w:del>
+            <w:r>
+              <w:rPr>
+                <w:rFonts w:ascii="Times" w:hAnsi="Times" w:cs="Calibri"/>
+                <w:color w:val="000000"/>
+                <w:sz w:val="20"/>
+                <w:szCs w:val="20"/>
+              </w:rPr>
+              <w:t>10</w:t>
+            </w:r>
           </w:p>
         </w:tc>
         <w:tc>
@@ -1314,34 +1012,15 @@
                 <w:szCs w:val="20"/>
               </w:rPr>
             </w:pPr>
-            <w:ins w:id="48" w:author="Russell, Seth" w:date="2018-12-07T08:46:00Z">
-              <w:r>
-                <w:rPr>
-                  <w:rFonts w:ascii="Times" w:hAnsi="Times" w:cs="Calibri"/>
-                  <w:color w:val="000000"/>
-                  <w:sz w:val="20"/>
-                  <w:szCs w:val="20"/>
-                  <w:rPrChange w:id="49" w:author="Russell, Seth" w:date="2018-12-07T08:47:00Z">
-                    <w:rPr>
-                      <w:rFonts w:ascii="Calibri" w:hAnsi="Calibri" w:cs="Calibri"/>
-                      <w:color w:val="000000"/>
-                    </w:rPr>
-                  </w:rPrChange>
-                </w:rPr>
-                <w:t>33</w:t>
-              </w:r>
-            </w:ins>
-            <w:del w:id="50" w:author="Russell, Seth" w:date="2018-12-07T08:46:00Z">
-              <w:r>
-                <w:rPr>
-                  <w:rFonts w:ascii="Times" w:hAnsi="Times" w:cs="Calibri"/>
-                  <w:color w:val="000000"/>
-                  <w:sz w:val="20"/>
-                  <w:szCs w:val="20"/>
-                </w:rPr>
-                <w:delText>33</w:delText>
-              </w:r>
-            </w:del>
+            <w:r>
+              <w:rPr>
+                <w:rFonts w:ascii="Times" w:hAnsi="Times" w:cs="Calibri"/>
+                <w:color w:val="000000"/>
+                <w:sz w:val="20"/>
+                <w:szCs w:val="20"/>
+              </w:rPr>
+              <w:t>33</w:t>
+            </w:r>
           </w:p>
         </w:tc>
         <w:tc>
@@ -1362,34 +1041,15 @@
                 <w:szCs w:val="20"/>
               </w:rPr>
             </w:pPr>
-            <w:ins w:id="51" w:author="Russell, Seth" w:date="2018-12-07T08:46:00Z">
-              <w:r>
-                <w:rPr>
-                  <w:rFonts w:ascii="Times" w:hAnsi="Times" w:cs="Calibri"/>
-                  <w:color w:val="000000"/>
-                  <w:sz w:val="20"/>
-                  <w:szCs w:val="20"/>
-                  <w:rPrChange w:id="52" w:author="Russell, Seth" w:date="2018-12-07T08:47:00Z">
-                    <w:rPr>
-                      <w:rFonts w:ascii="Calibri" w:hAnsi="Calibri" w:cs="Calibri"/>
-                      <w:color w:val="000000"/>
-                    </w:rPr>
-                  </w:rPrChange>
-                </w:rPr>
-                <w:t>64</w:t>
-              </w:r>
-            </w:ins>
-            <w:del w:id="53" w:author="Russell, Seth" w:date="2018-12-07T08:46:00Z">
-              <w:r>
-                <w:rPr>
-                  <w:rFonts w:ascii="Times" w:hAnsi="Times" w:cs="Calibri"/>
-                  <w:color w:val="000000"/>
-                  <w:sz w:val="20"/>
-                  <w:szCs w:val="20"/>
-                </w:rPr>
-                <w:delText>66</w:delText>
-              </w:r>
-            </w:del>
+            <w:r>
+              <w:rPr>
+                <w:rFonts w:ascii="Times" w:hAnsi="Times" w:cs="Calibri"/>
+                <w:color w:val="000000"/>
+                <w:sz w:val="20"/>
+                <w:szCs w:val="20"/>
+              </w:rPr>
+              <w:t>64</w:t>
+            </w:r>
           </w:p>
         </w:tc>
         <w:tc>
@@ -1410,34 +1070,15 @@
                 <w:szCs w:val="20"/>
               </w:rPr>
             </w:pPr>
-            <w:ins w:id="54" w:author="Russell, Seth" w:date="2018-12-07T08:46:00Z">
-              <w:r>
-                <w:rPr>
-                  <w:rFonts w:ascii="Times" w:hAnsi="Times" w:cs="Calibri"/>
-                  <w:color w:val="000000"/>
-                  <w:sz w:val="20"/>
-                  <w:szCs w:val="20"/>
-                  <w:rPrChange w:id="55" w:author="Russell, Seth" w:date="2018-12-07T08:47:00Z">
-                    <w:rPr>
-                      <w:rFonts w:ascii="Calibri" w:hAnsi="Calibri" w:cs="Calibri"/>
-                      <w:color w:val="000000"/>
-                    </w:rPr>
-                  </w:rPrChange>
-                </w:rPr>
-                <w:t>91</w:t>
-              </w:r>
-            </w:ins>
-            <w:del w:id="56" w:author="Russell, Seth" w:date="2018-12-07T08:46:00Z">
-              <w:r>
-                <w:rPr>
-                  <w:rFonts w:ascii="Times" w:hAnsi="Times" w:cs="Calibri"/>
-                  <w:color w:val="000000"/>
-                  <w:sz w:val="20"/>
-                  <w:szCs w:val="20"/>
-                </w:rPr>
-                <w:delText>96</w:delText>
-              </w:r>
-            </w:del>
+            <w:r>
+              <w:rPr>
+                <w:rFonts w:ascii="Times" w:hAnsi="Times" w:cs="Calibri"/>
+                <w:color w:val="000000"/>
+                <w:sz w:val="20"/>
+                <w:szCs w:val="20"/>
+              </w:rPr>
+              <w:t>91</w:t>
+            </w:r>
           </w:p>
         </w:tc>
         <w:tc>
@@ -1458,34 +1099,15 @@
                 <w:szCs w:val="20"/>
               </w:rPr>
             </w:pPr>
-            <w:ins w:id="57" w:author="Russell, Seth" w:date="2018-12-07T08:46:00Z">
-              <w:r>
-                <w:rPr>
-                  <w:rFonts w:ascii="Times" w:hAnsi="Times" w:cs="Calibri"/>
-                  <w:color w:val="000000"/>
-                  <w:sz w:val="20"/>
-                  <w:szCs w:val="20"/>
-                  <w:rPrChange w:id="58" w:author="Russell, Seth" w:date="2018-12-07T08:47:00Z">
-                    <w:rPr>
-                      <w:rFonts w:ascii="Calibri" w:hAnsi="Calibri" w:cs="Calibri"/>
-                      <w:color w:val="000000"/>
-                    </w:rPr>
-                  </w:rPrChange>
-                </w:rPr>
-                <w:t>212</w:t>
-              </w:r>
-            </w:ins>
-            <w:del w:id="59" w:author="Russell, Seth" w:date="2018-12-07T08:46:00Z">
-              <w:r>
-                <w:rPr>
-                  <w:rFonts w:ascii="Times" w:hAnsi="Times" w:cs="Calibri"/>
-                  <w:color w:val="000000"/>
-                  <w:sz w:val="20"/>
-                  <w:szCs w:val="20"/>
-                </w:rPr>
-                <w:delText>228</w:delText>
-              </w:r>
-            </w:del>
+            <w:r>
+              <w:rPr>
+                <w:rFonts w:ascii="Times" w:hAnsi="Times" w:cs="Calibri"/>
+                <w:color w:val="000000"/>
+                <w:sz w:val="20"/>
+                <w:szCs w:val="20"/>
+              </w:rPr>
+              <w:t>212</w:t>
+            </w:r>
           </w:p>
         </w:tc>
         <w:tc>
@@ -1506,34 +1128,15 @@
                 <w:szCs w:val="20"/>
               </w:rPr>
             </w:pPr>
-            <w:ins w:id="60" w:author="Russell, Seth" w:date="2018-12-07T08:46:00Z">
-              <w:r>
-                <w:rPr>
-                  <w:rFonts w:ascii="Times" w:hAnsi="Times" w:cs="Calibri"/>
-                  <w:color w:val="000000"/>
-                  <w:sz w:val="20"/>
-                  <w:szCs w:val="20"/>
-                  <w:rPrChange w:id="61" w:author="Russell, Seth" w:date="2018-12-07T08:47:00Z">
-                    <w:rPr>
-                      <w:rFonts w:ascii="Calibri" w:hAnsi="Calibri" w:cs="Calibri"/>
-                      <w:color w:val="000000"/>
-                    </w:rPr>
-                  </w:rPrChange>
-                </w:rPr>
-                <w:t>467</w:t>
-              </w:r>
-            </w:ins>
-            <w:del w:id="62" w:author="Russell, Seth" w:date="2018-12-07T08:46:00Z">
-              <w:r>
-                <w:rPr>
-                  <w:rFonts w:ascii="Times" w:hAnsi="Times" w:cs="Calibri"/>
-                  <w:color w:val="000000"/>
-                  <w:sz w:val="20"/>
-                  <w:szCs w:val="20"/>
-                </w:rPr>
-                <w:delText>483</w:delText>
-              </w:r>
-            </w:del>
+            <w:r>
+              <w:rPr>
+                <w:rFonts w:ascii="Times" w:hAnsi="Times" w:cs="Calibri"/>
+                <w:color w:val="000000"/>
+                <w:sz w:val="20"/>
+                <w:szCs w:val="20"/>
+              </w:rPr>
+              <w:t>467</w:t>
+            </w:r>
           </w:p>
         </w:tc>
         <w:tc>
@@ -1554,34 +1157,15 @@
                 <w:szCs w:val="20"/>
               </w:rPr>
             </w:pPr>
-            <w:ins w:id="63" w:author="Russell, Seth" w:date="2018-12-07T08:46:00Z">
-              <w:r>
-                <w:rPr>
-                  <w:rFonts w:ascii="Times" w:hAnsi="Times" w:cs="Calibri"/>
-                  <w:color w:val="000000"/>
-                  <w:sz w:val="20"/>
-                  <w:szCs w:val="20"/>
-                  <w:rPrChange w:id="64" w:author="Russell, Seth" w:date="2018-12-07T08:47:00Z">
-                    <w:rPr>
-                      <w:rFonts w:ascii="Calibri" w:hAnsi="Calibri" w:cs="Calibri"/>
-                      <w:color w:val="000000"/>
-                    </w:rPr>
-                  </w:rPrChange>
-                </w:rPr>
-                <w:t>863</w:t>
-              </w:r>
-            </w:ins>
-            <w:del w:id="65" w:author="Russell, Seth" w:date="2018-12-07T08:46:00Z">
-              <w:r>
-                <w:rPr>
-                  <w:rFonts w:ascii="Times" w:hAnsi="Times" w:cs="Calibri"/>
-                  <w:color w:val="000000"/>
-                  <w:sz w:val="20"/>
-                  <w:szCs w:val="20"/>
-                </w:rPr>
-                <w:delText>960</w:delText>
-              </w:r>
-            </w:del>
+            <w:r>
+              <w:rPr>
+                <w:rFonts w:ascii="Times" w:hAnsi="Times" w:cs="Calibri"/>
+                <w:color w:val="000000"/>
+                <w:sz w:val="20"/>
+                <w:szCs w:val="20"/>
+              </w:rPr>
+              <w:t>863</w:t>
+            </w:r>
           </w:p>
         </w:tc>
         <w:tc>
@@ -1602,34 +1186,15 @@
                 <w:szCs w:val="20"/>
               </w:rPr>
             </w:pPr>
-            <w:ins w:id="66" w:author="Russell, Seth" w:date="2018-12-07T08:46:00Z">
-              <w:r>
-                <w:rPr>
-                  <w:rFonts w:ascii="Times" w:hAnsi="Times" w:cs="Calibri"/>
-                  <w:color w:val="000000"/>
-                  <w:sz w:val="20"/>
-                  <w:szCs w:val="20"/>
-                  <w:rPrChange w:id="67" w:author="Russell, Seth" w:date="2018-12-07T08:47:00Z">
-                    <w:rPr>
-                      <w:rFonts w:ascii="Calibri" w:hAnsi="Calibri" w:cs="Calibri"/>
-                      <w:color w:val="000000"/>
-                    </w:rPr>
-                  </w:rPrChange>
-                </w:rPr>
-                <w:t>2722</w:t>
-              </w:r>
-            </w:ins>
-            <w:del w:id="68" w:author="Russell, Seth" w:date="2018-12-07T08:46:00Z">
-              <w:r>
-                <w:rPr>
-                  <w:rFonts w:ascii="Times" w:hAnsi="Times" w:cs="Calibri"/>
-                  <w:color w:val="000000"/>
-                  <w:sz w:val="20"/>
-                  <w:szCs w:val="20"/>
-                </w:rPr>
-                <w:delText>2407</w:delText>
-              </w:r>
-            </w:del>
+            <w:r>
+              <w:rPr>
+                <w:rFonts w:ascii="Times" w:hAnsi="Times" w:cs="Calibri"/>
+                <w:color w:val="000000"/>
+                <w:sz w:val="20"/>
+                <w:szCs w:val="20"/>
+              </w:rPr>
+              <w:t>2722</w:t>
+            </w:r>
           </w:p>
         </w:tc>
         <w:tc>
@@ -1648,34 +1213,15 @@
                 <w:szCs w:val="20"/>
               </w:rPr>
             </w:pPr>
-            <w:ins w:id="69" w:author="Russell, Seth" w:date="2018-12-07T08:46:00Z">
-              <w:r>
-                <w:rPr>
-                  <w:rFonts w:ascii="Times" w:hAnsi="Times" w:cs="Calibri"/>
-                  <w:color w:val="000000"/>
-                  <w:sz w:val="20"/>
-                  <w:szCs w:val="20"/>
-                  <w:rPrChange w:id="70" w:author="Russell, Seth" w:date="2018-12-07T08:47:00Z">
-                    <w:rPr>
-                      <w:rFonts w:ascii="Calibri" w:hAnsi="Calibri" w:cs="Calibri"/>
-                      <w:color w:val="000000"/>
-                    </w:rPr>
-                  </w:rPrChange>
-                </w:rPr>
-                <w:t>4474</w:t>
-              </w:r>
-            </w:ins>
-            <w:del w:id="71" w:author="Russell, Seth" w:date="2018-12-07T08:46:00Z">
-              <w:r>
-                <w:rPr>
-                  <w:rFonts w:ascii="Times" w:hAnsi="Times" w:cs="Calibri"/>
-                  <w:color w:val="000000"/>
-                  <w:sz w:val="20"/>
-                  <w:szCs w:val="20"/>
-                </w:rPr>
-                <w:delText>4295</w:delText>
-              </w:r>
-            </w:del>
+            <w:r>
+              <w:rPr>
+                <w:rFonts w:ascii="Times" w:hAnsi="Times" w:cs="Calibri"/>
+                <w:color w:val="000000"/>
+                <w:sz w:val="20"/>
+                <w:szCs w:val="20"/>
+              </w:rPr>
+              <w:t>4474</w:t>
+            </w:r>
           </w:p>
         </w:tc>
       </w:tr>
@@ -1728,34 +1274,15 @@
                 <w:szCs w:val="20"/>
               </w:rPr>
             </w:pPr>
-            <w:ins w:id="72" w:author="Russell, Seth" w:date="2018-12-07T08:46:00Z">
-              <w:r>
-                <w:rPr>
-                  <w:rFonts w:ascii="Times" w:hAnsi="Times" w:cs="Calibri"/>
-                  <w:color w:val="000000"/>
-                  <w:sz w:val="20"/>
-                  <w:szCs w:val="20"/>
-                  <w:rPrChange w:id="73" w:author="Russell, Seth" w:date="2018-12-07T08:47:00Z">
-                    <w:rPr>
-                      <w:rFonts w:ascii="Calibri" w:hAnsi="Calibri" w:cs="Calibri"/>
-                      <w:color w:val="000000"/>
-                    </w:rPr>
-                  </w:rPrChange>
-                </w:rPr>
-                <w:t>20</w:t>
-              </w:r>
-            </w:ins>
-            <w:del w:id="74" w:author="Russell, Seth" w:date="2018-12-07T08:46:00Z">
-              <w:r>
-                <w:rPr>
-                  <w:rFonts w:ascii="Times" w:hAnsi="Times" w:cs="Calibri"/>
-                  <w:color w:val="000000"/>
-                  <w:sz w:val="20"/>
-                  <w:szCs w:val="20"/>
-                </w:rPr>
-                <w:delText>20</w:delText>
-              </w:r>
-            </w:del>
+            <w:r>
+              <w:rPr>
+                <w:rFonts w:ascii="Times" w:hAnsi="Times" w:cs="Calibri"/>
+                <w:color w:val="000000"/>
+                <w:sz w:val="20"/>
+                <w:szCs w:val="20"/>
+              </w:rPr>
+              <w:t>20</w:t>
+            </w:r>
           </w:p>
         </w:tc>
         <w:tc>
@@ -1776,34 +1303,15 @@
                 <w:szCs w:val="20"/>
               </w:rPr>
             </w:pPr>
-            <w:ins w:id="75" w:author="Russell, Seth" w:date="2018-12-07T08:46:00Z">
-              <w:r>
-                <w:rPr>
-                  <w:rFonts w:ascii="Times" w:hAnsi="Times" w:cs="Calibri"/>
-                  <w:color w:val="000000"/>
-                  <w:sz w:val="20"/>
-                  <w:szCs w:val="20"/>
-                  <w:rPrChange w:id="76" w:author="Russell, Seth" w:date="2018-12-07T08:47:00Z">
-                    <w:rPr>
-                      <w:rFonts w:ascii="Calibri" w:hAnsi="Calibri" w:cs="Calibri"/>
-                      <w:color w:val="000000"/>
-                    </w:rPr>
-                  </w:rPrChange>
-                </w:rPr>
-                <w:t>21</w:t>
-              </w:r>
-            </w:ins>
-            <w:del w:id="77" w:author="Russell, Seth" w:date="2018-12-07T08:46:00Z">
-              <w:r>
-                <w:rPr>
-                  <w:rFonts w:ascii="Times" w:hAnsi="Times" w:cs="Calibri"/>
-                  <w:color w:val="000000"/>
-                  <w:sz w:val="20"/>
-                  <w:szCs w:val="20"/>
-                </w:rPr>
-                <w:delText>20</w:delText>
-              </w:r>
-            </w:del>
+            <w:r>
+              <w:rPr>
+                <w:rFonts w:ascii="Times" w:hAnsi="Times" w:cs="Calibri"/>
+                <w:color w:val="000000"/>
+                <w:sz w:val="20"/>
+                <w:szCs w:val="20"/>
+              </w:rPr>
+              <w:t>21</w:t>
+            </w:r>
           </w:p>
         </w:tc>
         <w:tc>
@@ -1824,34 +1332,15 @@
                 <w:szCs w:val="20"/>
               </w:rPr>
             </w:pPr>
-            <w:ins w:id="78" w:author="Russell, Seth" w:date="2018-12-07T08:46:00Z">
-              <w:r>
-                <w:rPr>
-                  <w:rFonts w:ascii="Times" w:hAnsi="Times" w:cs="Calibri"/>
-                  <w:color w:val="000000"/>
-                  <w:sz w:val="20"/>
-                  <w:szCs w:val="20"/>
-                  <w:rPrChange w:id="79" w:author="Russell, Seth" w:date="2018-12-07T08:47:00Z">
-                    <w:rPr>
-                      <w:rFonts w:ascii="Calibri" w:hAnsi="Calibri" w:cs="Calibri"/>
-                      <w:color w:val="000000"/>
-                    </w:rPr>
-                  </w:rPrChange>
-                </w:rPr>
-                <w:t>12</w:t>
-              </w:r>
-            </w:ins>
-            <w:del w:id="80" w:author="Russell, Seth" w:date="2018-12-07T08:46:00Z">
-              <w:r>
-                <w:rPr>
-                  <w:rFonts w:ascii="Times" w:hAnsi="Times" w:cs="Calibri"/>
-                  <w:color w:val="000000"/>
-                  <w:sz w:val="20"/>
-                  <w:szCs w:val="20"/>
-                </w:rPr>
-                <w:delText>12</w:delText>
-              </w:r>
-            </w:del>
+            <w:r>
+              <w:rPr>
+                <w:rFonts w:ascii="Times" w:hAnsi="Times" w:cs="Calibri"/>
+                <w:color w:val="000000"/>
+                <w:sz w:val="20"/>
+                <w:szCs w:val="20"/>
+              </w:rPr>
+              <w:t>12</w:t>
+            </w:r>
           </w:p>
         </w:tc>
         <w:tc>
@@ -1872,34 +1361,15 @@
                 <w:szCs w:val="20"/>
               </w:rPr>
             </w:pPr>
-            <w:ins w:id="81" w:author="Russell, Seth" w:date="2018-12-07T08:46:00Z">
-              <w:r>
-                <w:rPr>
-                  <w:rFonts w:ascii="Times" w:hAnsi="Times" w:cs="Calibri"/>
-                  <w:color w:val="000000"/>
-                  <w:sz w:val="20"/>
-                  <w:szCs w:val="20"/>
-                  <w:rPrChange w:id="82" w:author="Russell, Seth" w:date="2018-12-07T08:47:00Z">
-                    <w:rPr>
-                      <w:rFonts w:ascii="Calibri" w:hAnsi="Calibri" w:cs="Calibri"/>
-                      <w:color w:val="000000"/>
-                    </w:rPr>
-                  </w:rPrChange>
-                </w:rPr>
-                <w:t>15</w:t>
-              </w:r>
-            </w:ins>
-            <w:del w:id="83" w:author="Russell, Seth" w:date="2018-12-07T08:46:00Z">
-              <w:r>
-                <w:rPr>
-                  <w:rFonts w:ascii="Times" w:hAnsi="Times" w:cs="Calibri"/>
-                  <w:color w:val="000000"/>
-                  <w:sz w:val="20"/>
-                  <w:szCs w:val="20"/>
-                </w:rPr>
-                <w:delText>15</w:delText>
-              </w:r>
-            </w:del>
+            <w:r>
+              <w:rPr>
+                <w:rFonts w:ascii="Times" w:hAnsi="Times" w:cs="Calibri"/>
+                <w:color w:val="000000"/>
+                <w:sz w:val="20"/>
+                <w:szCs w:val="20"/>
+              </w:rPr>
+              <w:t>15</w:t>
+            </w:r>
           </w:p>
         </w:tc>
         <w:tc>
@@ -1920,34 +1390,15 @@
                 <w:szCs w:val="20"/>
               </w:rPr>
             </w:pPr>
-            <w:ins w:id="84" w:author="Russell, Seth" w:date="2018-12-07T08:46:00Z">
-              <w:r>
-                <w:rPr>
-                  <w:rFonts w:ascii="Times" w:hAnsi="Times" w:cs="Calibri"/>
-                  <w:color w:val="000000"/>
-                  <w:sz w:val="20"/>
-                  <w:szCs w:val="20"/>
-                  <w:rPrChange w:id="85" w:author="Russell, Seth" w:date="2018-12-07T08:47:00Z">
-                    <w:rPr>
-                      <w:rFonts w:ascii="Calibri" w:hAnsi="Calibri" w:cs="Calibri"/>
-                      <w:color w:val="000000"/>
-                    </w:rPr>
-                  </w:rPrChange>
-                </w:rPr>
-                <w:t>7</w:t>
-              </w:r>
-            </w:ins>
-            <w:del w:id="86" w:author="Russell, Seth" w:date="2018-12-07T08:46:00Z">
-              <w:r>
-                <w:rPr>
-                  <w:rFonts w:ascii="Times" w:hAnsi="Times" w:cs="Calibri"/>
-                  <w:color w:val="000000"/>
-                  <w:sz w:val="20"/>
-                  <w:szCs w:val="20"/>
-                </w:rPr>
-                <w:delText>7</w:delText>
-              </w:r>
-            </w:del>
+            <w:r>
+              <w:rPr>
+                <w:rFonts w:ascii="Times" w:hAnsi="Times" w:cs="Calibri"/>
+                <w:color w:val="000000"/>
+                <w:sz w:val="20"/>
+                <w:szCs w:val="20"/>
+              </w:rPr>
+              <w:t>7</w:t>
+            </w:r>
           </w:p>
         </w:tc>
         <w:tc>
@@ -1968,34 +1419,15 @@
                 <w:szCs w:val="20"/>
               </w:rPr>
             </w:pPr>
-            <w:ins w:id="87" w:author="Russell, Seth" w:date="2018-12-07T08:46:00Z">
-              <w:r>
-                <w:rPr>
-                  <w:rFonts w:ascii="Times" w:hAnsi="Times" w:cs="Calibri"/>
-                  <w:color w:val="000000"/>
-                  <w:sz w:val="20"/>
-                  <w:szCs w:val="20"/>
-                  <w:rPrChange w:id="88" w:author="Russell, Seth" w:date="2018-12-07T08:47:00Z">
-                    <w:rPr>
-                      <w:rFonts w:ascii="Calibri" w:hAnsi="Calibri" w:cs="Calibri"/>
-                      <w:color w:val="000000"/>
-                    </w:rPr>
-                  </w:rPrChange>
-                </w:rPr>
-                <w:t>11</w:t>
-              </w:r>
-            </w:ins>
-            <w:del w:id="89" w:author="Russell, Seth" w:date="2018-12-07T08:46:00Z">
-              <w:r>
-                <w:rPr>
-                  <w:rFonts w:ascii="Times" w:hAnsi="Times" w:cs="Calibri"/>
-                  <w:color w:val="000000"/>
-                  <w:sz w:val="20"/>
-                  <w:szCs w:val="20"/>
-                </w:rPr>
-                <w:delText>12</w:delText>
-              </w:r>
-            </w:del>
+            <w:r>
+              <w:rPr>
+                <w:rFonts w:ascii="Times" w:hAnsi="Times" w:cs="Calibri"/>
+                <w:color w:val="000000"/>
+                <w:sz w:val="20"/>
+                <w:szCs w:val="20"/>
+              </w:rPr>
+              <w:t>11</w:t>
+            </w:r>
           </w:p>
         </w:tc>
         <w:tc>
@@ -2016,34 +1448,15 @@
                 <w:szCs w:val="20"/>
               </w:rPr>
             </w:pPr>
-            <w:ins w:id="90" w:author="Russell, Seth" w:date="2018-12-07T08:46:00Z">
-              <w:r>
-                <w:rPr>
-                  <w:rFonts w:ascii="Times" w:hAnsi="Times" w:cs="Calibri"/>
-                  <w:color w:val="000000"/>
-                  <w:sz w:val="20"/>
-                  <w:szCs w:val="20"/>
-                  <w:rPrChange w:id="91" w:author="Russell, Seth" w:date="2018-12-07T08:47:00Z">
-                    <w:rPr>
-                      <w:rFonts w:ascii="Calibri" w:hAnsi="Calibri" w:cs="Calibri"/>
-                      <w:color w:val="000000"/>
-                    </w:rPr>
-                  </w:rPrChange>
-                </w:rPr>
-                <w:t>12</w:t>
-              </w:r>
-            </w:ins>
-            <w:del w:id="92" w:author="Russell, Seth" w:date="2018-12-07T08:46:00Z">
-              <w:r>
-                <w:rPr>
-                  <w:rFonts w:ascii="Times" w:hAnsi="Times" w:cs="Calibri"/>
-                  <w:color w:val="000000"/>
-                  <w:sz w:val="20"/>
-                  <w:szCs w:val="20"/>
-                </w:rPr>
-                <w:delText>12</w:delText>
-              </w:r>
-            </w:del>
+            <w:r>
+              <w:rPr>
+                <w:rFonts w:ascii="Times" w:hAnsi="Times" w:cs="Calibri"/>
+                <w:color w:val="000000"/>
+                <w:sz w:val="20"/>
+                <w:szCs w:val="20"/>
+              </w:rPr>
+              <w:t>12</w:t>
+            </w:r>
           </w:p>
         </w:tc>
         <w:tc>
@@ -2064,34 +1477,15 @@
                 <w:szCs w:val="20"/>
               </w:rPr>
             </w:pPr>
-            <w:ins w:id="93" w:author="Russell, Seth" w:date="2018-12-07T08:46:00Z">
-              <w:r>
-                <w:rPr>
-                  <w:rFonts w:ascii="Times" w:hAnsi="Times" w:cs="Calibri"/>
-                  <w:color w:val="000000"/>
-                  <w:sz w:val="20"/>
-                  <w:szCs w:val="20"/>
-                  <w:rPrChange w:id="94" w:author="Russell, Seth" w:date="2018-12-07T08:47:00Z">
-                    <w:rPr>
-                      <w:rFonts w:ascii="Calibri" w:hAnsi="Calibri" w:cs="Calibri"/>
-                      <w:color w:val="000000"/>
-                    </w:rPr>
-                  </w:rPrChange>
-                </w:rPr>
-                <w:t>19</w:t>
-              </w:r>
-            </w:ins>
-            <w:del w:id="95" w:author="Russell, Seth" w:date="2018-12-07T08:46:00Z">
-              <w:r>
-                <w:rPr>
-                  <w:rFonts w:ascii="Times" w:hAnsi="Times" w:cs="Calibri"/>
-                  <w:color w:val="000000"/>
-                  <w:sz w:val="20"/>
-                  <w:szCs w:val="20"/>
-                </w:rPr>
-                <w:delText>20</w:delText>
-              </w:r>
-            </w:del>
+            <w:r>
+              <w:rPr>
+                <w:rFonts w:ascii="Times" w:hAnsi="Times" w:cs="Calibri"/>
+                <w:color w:val="000000"/>
+                <w:sz w:val="20"/>
+                <w:szCs w:val="20"/>
+              </w:rPr>
+              <w:t>19</w:t>
+            </w:r>
           </w:p>
         </w:tc>
         <w:tc>
@@ -2112,34 +1506,15 @@
                 <w:szCs w:val="20"/>
               </w:rPr>
             </w:pPr>
-            <w:ins w:id="96" w:author="Russell, Seth" w:date="2018-12-07T08:46:00Z">
-              <w:r>
-                <w:rPr>
-                  <w:rFonts w:ascii="Times" w:hAnsi="Times" w:cs="Calibri"/>
-                  <w:color w:val="000000"/>
-                  <w:sz w:val="20"/>
-                  <w:szCs w:val="20"/>
-                  <w:rPrChange w:id="97" w:author="Russell, Seth" w:date="2018-12-07T08:47:00Z">
-                    <w:rPr>
-                      <w:rFonts w:ascii="Calibri" w:hAnsi="Calibri" w:cs="Calibri"/>
-                      <w:color w:val="000000"/>
-                    </w:rPr>
-                  </w:rPrChange>
-                </w:rPr>
-                <w:t>27</w:t>
-              </w:r>
-            </w:ins>
-            <w:del w:id="98" w:author="Russell, Seth" w:date="2018-12-07T08:46:00Z">
-              <w:r>
-                <w:rPr>
-                  <w:rFonts w:ascii="Times" w:hAnsi="Times" w:cs="Calibri"/>
-                  <w:color w:val="000000"/>
-                  <w:sz w:val="20"/>
-                  <w:szCs w:val="20"/>
-                </w:rPr>
-                <w:delText>27</w:delText>
-              </w:r>
-            </w:del>
+            <w:r>
+              <w:rPr>
+                <w:rFonts w:ascii="Times" w:hAnsi="Times" w:cs="Calibri"/>
+                <w:color w:val="000000"/>
+                <w:sz w:val="20"/>
+                <w:szCs w:val="20"/>
+              </w:rPr>
+              <w:t>27</w:t>
+            </w:r>
           </w:p>
         </w:tc>
         <w:tc>
@@ -2160,34 +1535,15 @@
                 <w:szCs w:val="20"/>
               </w:rPr>
             </w:pPr>
-            <w:ins w:id="99" w:author="Russell, Seth" w:date="2018-12-07T08:46:00Z">
-              <w:r>
-                <w:rPr>
-                  <w:rFonts w:ascii="Times" w:hAnsi="Times" w:cs="Calibri"/>
-                  <w:color w:val="000000"/>
-                  <w:sz w:val="20"/>
-                  <w:szCs w:val="20"/>
-                  <w:rPrChange w:id="100" w:author="Russell, Seth" w:date="2018-12-07T08:47:00Z">
-                    <w:rPr>
-                      <w:rFonts w:ascii="Calibri" w:hAnsi="Calibri" w:cs="Calibri"/>
-                      <w:color w:val="000000"/>
-                    </w:rPr>
-                  </w:rPrChange>
-                </w:rPr>
-                <w:t>34</w:t>
-              </w:r>
-            </w:ins>
-            <w:del w:id="101" w:author="Russell, Seth" w:date="2018-12-07T08:46:00Z">
-              <w:r>
-                <w:rPr>
-                  <w:rFonts w:ascii="Times" w:hAnsi="Times" w:cs="Calibri"/>
-                  <w:color w:val="000000"/>
-                  <w:sz w:val="20"/>
-                  <w:szCs w:val="20"/>
-                </w:rPr>
-                <w:delText>35</w:delText>
-              </w:r>
-            </w:del>
+            <w:r>
+              <w:rPr>
+                <w:rFonts w:ascii="Times" w:hAnsi="Times" w:cs="Calibri"/>
+                <w:color w:val="000000"/>
+                <w:sz w:val="20"/>
+                <w:szCs w:val="20"/>
+              </w:rPr>
+              <w:t>34</w:t>
+            </w:r>
           </w:p>
         </w:tc>
         <w:tc>
@@ -2209,34 +1565,15 @@
                 <w:szCs w:val="20"/>
               </w:rPr>
             </w:pPr>
-            <w:ins w:id="102" w:author="Russell, Seth" w:date="2018-12-07T08:46:00Z">
-              <w:r>
-                <w:rPr>
-                  <w:rFonts w:ascii="Times" w:hAnsi="Times" w:cs="Calibri"/>
-                  <w:color w:val="000000"/>
-                  <w:sz w:val="20"/>
-                  <w:szCs w:val="20"/>
-                  <w:rPrChange w:id="103" w:author="Russell, Seth" w:date="2018-12-07T08:47:00Z">
-                    <w:rPr>
-                      <w:rFonts w:ascii="Calibri" w:hAnsi="Calibri" w:cs="Calibri"/>
-                      <w:color w:val="000000"/>
-                    </w:rPr>
-                  </w:rPrChange>
-                </w:rPr>
-                <w:t>44</w:t>
-              </w:r>
-            </w:ins>
-            <w:del w:id="104" w:author="Russell, Seth" w:date="2018-12-07T08:46:00Z">
-              <w:r>
-                <w:rPr>
-                  <w:rFonts w:ascii="Times" w:hAnsi="Times" w:cs="Calibri"/>
-                  <w:color w:val="000000"/>
-                  <w:sz w:val="20"/>
-                  <w:szCs w:val="20"/>
-                </w:rPr>
-                <w:delText>44</w:delText>
-              </w:r>
-            </w:del>
+            <w:r>
+              <w:rPr>
+                <w:rFonts w:ascii="Times" w:hAnsi="Times" w:cs="Calibri"/>
+                <w:color w:val="000000"/>
+                <w:sz w:val="20"/>
+                <w:szCs w:val="20"/>
+              </w:rPr>
+              <w:t>44</w:t>
+            </w:r>
           </w:p>
         </w:tc>
         <w:tc>
@@ -2256,36 +1593,15 @@
                 <w:szCs w:val="20"/>
               </w:rPr>
             </w:pPr>
-            <w:ins w:id="105" w:author="Russell, Seth" w:date="2018-12-07T08:46:00Z">
-              <w:r>
-                <w:rPr>
-                  <w:rFonts w:ascii="Times" w:hAnsi="Times" w:cs="Calibri"/>
-                  <w:color w:val="000000"/>
-                  <w:sz w:val="20"/>
-                  <w:szCs w:val="20"/>
-                  <w:rPrChange w:id="106" w:author="Russell, Seth" w:date="2018-12-07T08:47:00Z">
-                    <w:rPr>
-                      <w:rFonts w:ascii="Calibri" w:hAnsi="Calibri" w:cs="Calibri"/>
-                      <w:color w:val="000000"/>
-                    </w:rPr>
-                  </w:rPrChange>
-                </w:rPr>
-                <w:t>33</w:t>
-              </w:r>
-            </w:ins>
-            <w:bookmarkStart w:id="107" w:name="_GoBack"/>
-            <w:bookmarkEnd w:id="107"/>
-            <w:del w:id="108" w:author="Russell, Seth" w:date="2018-12-07T08:46:00Z">
-              <w:r>
-                <w:rPr>
-                  <w:rFonts w:ascii="Times" w:hAnsi="Times" w:cs="Calibri"/>
-                  <w:color w:val="000000"/>
-                  <w:sz w:val="20"/>
-                  <w:szCs w:val="20"/>
-                </w:rPr>
-                <w:delText>33</w:delText>
-              </w:r>
-            </w:del>
+            <w:r>
+              <w:rPr>
+                <w:rFonts w:ascii="Times" w:hAnsi="Times" w:cs="Calibri"/>
+                <w:color w:val="000000"/>
+                <w:sz w:val="20"/>
+                <w:szCs w:val="20"/>
+              </w:rPr>
+              <w:t>33</w:t>
+            </w:r>
           </w:p>
         </w:tc>
       </w:tr>
@@ -2305,14 +1621,6 @@
     </w:sectPr>
   </w:body>
 </w:document>
-</file>
-
-<file path=word/people.xml><?xml version="1.0" encoding="utf-8"?>
-<w15:people xmlns:wpc="http://schemas.microsoft.com/office/word/2010/wordprocessingCanvas" xmlns:cx="http://schemas.microsoft.com/office/drawing/2014/chartex" xmlns:cx1="http://schemas.microsoft.com/office/drawing/2015/9/8/chartex" xmlns:cx2="http://schemas.microsoft.com/office/drawing/2015/10/21/chartex" xmlns:cx3="http://schemas.microsoft.com/office/drawing/2016/5/9/chartex" xmlns:cx4="http://schemas.microsoft.com/office/drawing/2016/5/10/chartex" xmlns:cx5="http://schemas.microsoft.com/office/drawing/2016/5/11/chartex" xmlns:cx6="http://schemas.microsoft.com/office/drawing/2016/5/12/chartex" xmlns:cx7="http://schemas.microsoft.com/office/drawing/2016/5/13/chartex" xmlns:cx8="http://schemas.microsoft.com/office/drawing/2016/5/14/chartex" xmlns:mc="http://schemas.openxmlformats.org/markup-compatibility/2006" xmlns:aink="http://schemas.microsoft.com/office/drawing/2016/ink" xmlns:am3d="http://schemas.microsoft.com/office/drawing/2017/model3d" xmlns:o="urn:schemas-microsoft-com:office:office" xmlns:r="http://schemas.openxmlformats.org/officeDocument/2006/relationships" xmlns:m="http://schemas.openxmlformats.org/officeDocument/2006/math" xmlns:v="urn:schemas-microsoft-com:vml" xmlns:wp14="http://schemas.microsoft.com/office/word/2010/wordprocessingDrawing" xmlns:wp="http://schemas.openxmlformats.org/drawingml/2006/wordprocessingDrawing" xmlns:w10="urn:schemas-microsoft-com:office:word" xmlns:w="http://schemas.openxmlformats.org/wordprocessingml/2006/main" xmlns:w14="http://schemas.microsoft.com/office/word/2010/wordml" xmlns:w15="http://schemas.microsoft.com/office/word/2012/wordml" xmlns:w16cid="http://schemas.microsoft.com/office/word/2016/wordml/cid" xmlns:w16se="http://schemas.microsoft.com/office/word/2015/wordml/symex" xmlns:wpg="http://schemas.microsoft.com/office/word/2010/wordprocessingGroup" xmlns:wpi="http://schemas.microsoft.com/office/word/2010/wordprocessingInk" xmlns:wne="http://schemas.microsoft.com/office/word/2006/wordml" xmlns:wps="http://schemas.microsoft.com/office/word/2010/wordprocessingShape" mc:Ignorable="w14 w15 w16se w16cid wp14">
-  <w15:person w15:author="Russell, Seth">
-    <w15:presenceInfo w15:providerId="AD" w15:userId="S::seth.russell@ucdenver.edu::3c561f24-ddce-4c04-9d77-b57464b49d16"/>
-  </w15:person>
-</w15:people>
 </file>
 
 <file path=word/styles.xml><?xml version="1.0" encoding="utf-8"?>

</xml_diff>